<commit_message>
First sprint's backlog addded. US difficulty and importancy modified.
</commit_message>
<xml_diff>
--- a/UserStory.docx
+++ b/UserStory.docx
@@ -5,48 +5,109 @@
     <w:p>
       <w:pPr>
         <w:pStyle w:val="Normal"/>
-        <w:spacing w:before="0" w:after="0"/>
-        <w:rPr/>
-      </w:pPr>
-      <w:r>
-        <w:rPr/>
-        <w:t>User Story</w:t>
-      </w:r>
-    </w:p>
-    <w:p>
-      <w:pPr>
-        <w:pStyle w:val="Normal"/>
-        <w:spacing w:before="0" w:after="0"/>
-        <w:rPr/>
-      </w:pPr>
-      <w:r>
-        <w:rPr/>
-        <w:t xml:space="preserve">Первое число в скобках – это важность, вторая – сложность. Если число только одно – то это сложность, а важность такая же, как у пункта выше рангом. </w:t>
-      </w:r>
-      <w:r>
-        <w:rPr/>
-        <w:t>Чем больше число – тем меньше важность и выше сложность.</w:t>
-      </w:r>
-    </w:p>
-    <w:p>
-      <w:pPr>
-        <w:pStyle w:val="Normal"/>
-        <w:spacing w:before="0" w:after="0"/>
-        <w:rPr/>
-      </w:pPr>
-      <w:r>
-        <w:rPr/>
+        <w:rPr/>
+      </w:pPr>
+      <w:r>
+        <w:rPr/>
+        <w:t>User</w:t>
+      </w:r>
+      <w:r>
+        <w:rPr>
+          <w:lang w:val="ru-RU"/>
+        </w:rPr>
+        <w:t xml:space="preserve"> </w:t>
+      </w:r>
+      <w:r>
+        <w:rPr/>
+        <w:t>Story</w:t>
+      </w:r>
+    </w:p>
+    <w:p>
+      <w:pPr>
+        <w:pStyle w:val="Normal"/>
+        <w:rPr/>
+      </w:pPr>
+      <w:r>
+        <w:rPr/>
+      </w:r>
+    </w:p>
+    <w:p>
+      <w:pPr>
+        <w:pStyle w:val="Normal"/>
+        <w:rPr/>
+      </w:pPr>
+      <w:r>
+        <w:rPr>
+          <w:lang w:val="ru-RU"/>
+        </w:rPr>
+        <w:t xml:space="preserve">Ссылка на </w:t>
+      </w:r>
+      <w:hyperlink r:id="rId2">
+        <w:r>
+          <w:rPr>
+            <w:rStyle w:val="Style9"/>
+            <w:lang w:val="ru-RU"/>
+          </w:rPr>
+          <w:t>Первый спринт</w:t>
+        </w:r>
+      </w:hyperlink>
+      <w:r>
+        <w:rPr>
+          <w:lang w:val="ru-RU"/>
+        </w:rPr>
+        <w:t>.</w:t>
+      </w:r>
+    </w:p>
+    <w:p>
+      <w:pPr>
+        <w:pStyle w:val="Normal"/>
+        <w:rPr>
+          <w:lang w:val="ru-RU"/>
+        </w:rPr>
+      </w:pPr>
+      <w:r>
+        <w:rPr/>
+      </w:r>
+    </w:p>
+    <w:p>
+      <w:pPr>
+        <w:pStyle w:val="Normal"/>
+        <w:rPr>
+          <w:lang w:val="ru-RU"/>
+        </w:rPr>
+      </w:pPr>
+      <w:r>
+        <w:rPr>
+          <w:lang w:val="ru-RU"/>
+        </w:rPr>
+        <w:t>Первое число в скобках – это важность, вторая – сложность. Если число только одно – то это сложность, а важность такая же, как у пункта выше рангом. Чем больше число – тем меньше важность и выше сложность.</w:t>
+      </w:r>
+    </w:p>
+    <w:p>
+      <w:pPr>
+        <w:pStyle w:val="Normal"/>
+        <w:rPr>
+          <w:lang w:val="ru-RU"/>
+        </w:rPr>
+      </w:pPr>
+      <w:r>
+        <w:rPr>
+          <w:lang w:val="ru-RU"/>
+        </w:rPr>
         <w:t>Я, как пользователь, хочу:</w:t>
       </w:r>
     </w:p>
     <w:p>
       <w:pPr>
         <w:pStyle w:val="Normal"/>
-        <w:spacing w:before="0" w:after="0"/>
-        <w:rPr/>
-      </w:pPr>
-      <w:r>
-        <w:rPr/>
+        <w:rPr>
+          <w:lang w:val="ru-RU"/>
+        </w:rPr>
+      </w:pPr>
+      <w:r>
+        <w:rPr>
+          <w:lang w:val="ru-RU"/>
+        </w:rPr>
       </w:r>
     </w:p>
     <w:p>
@@ -56,7 +117,6 @@
           <w:ilvl w:val="0"/>
           <w:numId w:val="1"/>
         </w:numPr>
-        <w:spacing w:before="0" w:after="0"/>
         <w:rPr/>
       </w:pPr>
       <w:r>
@@ -71,11 +131,14 @@
           <w:ilvl w:val="1"/>
           <w:numId w:val="1"/>
         </w:numPr>
-        <w:spacing w:before="0" w:after="0"/>
-        <w:rPr/>
-      </w:pPr>
-      <w:r>
-        <w:rPr/>
+        <w:rPr>
+          <w:lang w:val="ru-RU"/>
+        </w:rPr>
+      </w:pPr>
+      <w:r>
+        <w:rPr>
+          <w:lang w:val="ru-RU"/>
+        </w:rPr>
         <w:t>Использовать приложение на своем смартфоне.(1 - 1)</w:t>
       </w:r>
     </w:p>
@@ -86,26 +149,42 @@
           <w:ilvl w:val="2"/>
           <w:numId w:val="1"/>
         </w:numPr>
-        <w:spacing w:before="0" w:after="0"/>
-        <w:rPr/>
-      </w:pPr>
-      <w:r>
-        <w:rPr/>
-        <w:t>Чтобы приложение поддерживали версии Android 4.2 и выше.(3 - 2)</w:t>
-      </w:r>
-    </w:p>
-    <w:p>
-      <w:pPr>
-        <w:pStyle w:val="Normal"/>
-        <w:numPr>
-          <w:ilvl w:val="1"/>
-          <w:numId w:val="1"/>
-        </w:numPr>
-        <w:spacing w:before="0" w:after="0"/>
-        <w:rPr/>
-      </w:pPr>
-      <w:r>
-        <w:rPr/>
+        <w:rPr>
+          <w:lang w:val="ru-RU"/>
+        </w:rPr>
+      </w:pPr>
+      <w:r>
+        <w:rPr>
+          <w:lang w:val="ru-RU"/>
+        </w:rPr>
+        <w:t xml:space="preserve">Чтобы приложение поддерживали версии </w:t>
+      </w:r>
+      <w:r>
+        <w:rPr/>
+        <w:t>Android</w:t>
+      </w:r>
+      <w:r>
+        <w:rPr>
+          <w:lang w:val="ru-RU"/>
+        </w:rPr>
+        <w:t xml:space="preserve"> 4.2 и выше.(3 - 2)</w:t>
+      </w:r>
+    </w:p>
+    <w:p>
+      <w:pPr>
+        <w:pStyle w:val="Normal"/>
+        <w:numPr>
+          <w:ilvl w:val="1"/>
+          <w:numId w:val="1"/>
+        </w:numPr>
+        <w:rPr>
+          <w:lang w:val="ru-RU"/>
+        </w:rPr>
+      </w:pPr>
+      <w:r>
+        <w:rPr>
+          <w:lang w:val="ru-RU"/>
+        </w:rPr>
         <w:t>Использовать приложение от третьего лица.(1 - 1)</w:t>
       </w:r>
     </w:p>
@@ -116,11 +195,14 @@
           <w:ilvl w:val="1"/>
           <w:numId w:val="1"/>
         </w:numPr>
-        <w:spacing w:before="0" w:after="0"/>
-        <w:rPr/>
-      </w:pPr>
-      <w:r>
-        <w:rPr/>
+        <w:rPr>
+          <w:lang w:val="ru-RU"/>
+        </w:rPr>
+      </w:pPr>
+      <w:r>
+        <w:rPr>
+          <w:lang w:val="ru-RU"/>
+        </w:rPr>
         <w:t>Чтобы приложение имело удобный пользовательский интерфейс.(2 - 3)</w:t>
       </w:r>
     </w:p>
@@ -131,7 +213,6 @@
           <w:ilvl w:val="2"/>
           <w:numId w:val="1"/>
         </w:numPr>
-        <w:spacing w:before="0" w:after="0"/>
         <w:rPr/>
       </w:pPr>
       <w:r>
@@ -146,11 +227,14 @@
           <w:ilvl w:val="2"/>
           <w:numId w:val="1"/>
         </w:numPr>
-        <w:spacing w:before="0" w:after="0"/>
-        <w:rPr/>
-      </w:pPr>
-      <w:r>
-        <w:rPr/>
+        <w:rPr>
+          <w:lang w:val="ru-RU"/>
+        </w:rPr>
+      </w:pPr>
+      <w:r>
+        <w:rPr>
+          <w:lang w:val="ru-RU"/>
+        </w:rPr>
         <w:t>Удобное расположение кнопок в игровом режиме.(3)</w:t>
       </w:r>
     </w:p>
@@ -161,22 +245,28 @@
           <w:ilvl w:val="1"/>
           <w:numId w:val="1"/>
         </w:numPr>
-        <w:spacing w:before="0" w:after="0"/>
-        <w:rPr/>
-      </w:pPr>
-      <w:r>
-        <w:rPr/>
-        <w:t>Чтобы приложение имело реалистичные спрайтовые анимации.(4 - 4)</w:t>
-      </w:r>
-    </w:p>
-    <w:p>
-      <w:pPr>
-        <w:pStyle w:val="Normal"/>
-        <w:spacing w:before="0" w:after="0"/>
-        <w:rPr/>
-      </w:pPr>
-      <w:r>
-        <w:rPr/>
+        <w:rPr>
+          <w:lang w:val="ru-RU"/>
+        </w:rPr>
+      </w:pPr>
+      <w:r>
+        <w:rPr>
+          <w:lang w:val="ru-RU"/>
+        </w:rPr>
+        <w:t>Чтобы приложение имело реалистичные спрайтовые анимации.(5 - 5)</w:t>
+      </w:r>
+    </w:p>
+    <w:p>
+      <w:pPr>
+        <w:pStyle w:val="Normal"/>
+        <w:rPr>
+          <w:lang w:val="ru-RU"/>
+        </w:rPr>
+      </w:pPr>
+      <w:r>
+        <w:rPr>
+          <w:lang w:val="ru-RU"/>
+        </w:rPr>
       </w:r>
     </w:p>
     <w:p>
@@ -186,7 +276,6 @@
           <w:ilvl w:val="0"/>
           <w:numId w:val="1"/>
         </w:numPr>
-        <w:spacing w:before="0" w:after="0"/>
         <w:rPr/>
       </w:pPr>
       <w:r>
@@ -201,11 +290,14 @@
           <w:ilvl w:val="1"/>
           <w:numId w:val="1"/>
         </w:numPr>
-        <w:spacing w:before="0" w:after="0"/>
-        <w:rPr/>
-      </w:pPr>
-      <w:r>
-        <w:rPr/>
+        <w:rPr>
+          <w:lang w:val="ru-RU"/>
+        </w:rPr>
+      </w:pPr>
+      <w:r>
+        <w:rPr>
+          <w:lang w:val="ru-RU"/>
+        </w:rPr>
         <w:t>Сохранять свой прогресс, чтобы иметь возможность не терять результаты предыдущих игр.(1 - 2)</w:t>
       </w:r>
     </w:p>
@@ -216,26 +308,34 @@
           <w:ilvl w:val="1"/>
           <w:numId w:val="1"/>
         </w:numPr>
-        <w:spacing w:before="0" w:after="0"/>
-        <w:rPr/>
-      </w:pPr>
-      <w:r>
-        <w:rPr/>
-        <w:t>Иметь возможность выбора карты, чтобы разнообразить свой игровой процесс. (3 - 3)</w:t>
-      </w:r>
-    </w:p>
-    <w:p>
-      <w:pPr>
-        <w:pStyle w:val="Normal"/>
-        <w:numPr>
-          <w:ilvl w:val="1"/>
-          <w:numId w:val="1"/>
-        </w:numPr>
-        <w:spacing w:before="0" w:after="0"/>
-        <w:rPr/>
-      </w:pPr>
-      <w:r>
-        <w:rPr/>
+        <w:rPr/>
+      </w:pPr>
+      <w:r>
+        <w:rPr>
+          <w:lang w:val="ru-RU"/>
+        </w:rPr>
+        <w:t xml:space="preserve">Иметь возможность выбора карты, чтобы разнообразить свой игровой процесс. </w:t>
+      </w:r>
+      <w:r>
+        <w:rPr/>
+        <w:t>(3 - 3)</w:t>
+      </w:r>
+    </w:p>
+    <w:p>
+      <w:pPr>
+        <w:pStyle w:val="Normal"/>
+        <w:numPr>
+          <w:ilvl w:val="1"/>
+          <w:numId w:val="1"/>
+        </w:numPr>
+        <w:rPr>
+          <w:lang w:val="ru-RU"/>
+        </w:rPr>
+      </w:pPr>
+      <w:r>
+        <w:rPr>
+          <w:lang w:val="ru-RU"/>
+        </w:rPr>
         <w:t>Иметь возможность выбирать уровень сложности, чтобы уровень мастерства противников соответствовал моему.(2 -2)</w:t>
       </w:r>
     </w:p>
@@ -246,11 +346,14 @@
           <w:ilvl w:val="1"/>
           <w:numId w:val="1"/>
         </w:numPr>
-        <w:spacing w:before="0" w:after="0"/>
-        <w:rPr/>
-      </w:pPr>
-      <w:r>
-        <w:rPr/>
+        <w:rPr>
+          <w:lang w:val="ru-RU"/>
+        </w:rPr>
+      </w:pPr>
+      <w:r>
+        <w:rPr>
+          <w:lang w:val="ru-RU"/>
+        </w:rPr>
         <w:t>Чтобы уровни сложности отличались количеством танков противника.(2 - 1)</w:t>
       </w:r>
     </w:p>
@@ -261,11 +364,14 @@
           <w:ilvl w:val="1"/>
           <w:numId w:val="1"/>
         </w:numPr>
-        <w:spacing w:before="0" w:after="0"/>
-        <w:rPr/>
-      </w:pPr>
-      <w:r>
-        <w:rPr/>
+        <w:rPr>
+          <w:lang w:val="ru-RU"/>
+        </w:rPr>
+      </w:pPr>
+      <w:r>
+        <w:rPr>
+          <w:lang w:val="ru-RU"/>
+        </w:rPr>
         <w:t>Чтобы уровни сложности отличались скоростью движения танков противника.(2 - 1)</w:t>
       </w:r>
     </w:p>
@@ -276,11 +382,14 @@
           <w:ilvl w:val="1"/>
           <w:numId w:val="1"/>
         </w:numPr>
-        <w:spacing w:before="0" w:after="0"/>
-        <w:rPr/>
-      </w:pPr>
-      <w:r>
-        <w:rPr/>
+        <w:rPr>
+          <w:lang w:val="ru-RU"/>
+        </w:rPr>
+      </w:pPr>
+      <w:r>
+        <w:rPr>
+          <w:lang w:val="ru-RU"/>
+        </w:rPr>
         <w:t>Чтобы на выбранной карте были препятствия.(2 - 2)</w:t>
       </w:r>
     </w:p>
@@ -291,7 +400,6 @@
           <w:ilvl w:val="2"/>
           <w:numId w:val="1"/>
         </w:numPr>
-        <w:spacing w:before="0" w:after="0"/>
         <w:rPr/>
       </w:pPr>
       <w:r>
@@ -306,7 +414,6 @@
           <w:ilvl w:val="2"/>
           <w:numId w:val="1"/>
         </w:numPr>
-        <w:spacing w:before="0" w:after="0"/>
         <w:rPr/>
       </w:pPr>
       <w:r>
@@ -321,7 +428,6 @@
           <w:ilvl w:val="2"/>
           <w:numId w:val="1"/>
         </w:numPr>
-        <w:spacing w:before="0" w:after="0"/>
         <w:rPr/>
       </w:pPr>
       <w:r>
@@ -336,11 +442,14 @@
           <w:ilvl w:val="1"/>
           <w:numId w:val="1"/>
         </w:numPr>
-        <w:spacing w:before="0" w:after="0"/>
-        <w:rPr/>
-      </w:pPr>
-      <w:r>
-        <w:rPr/>
+        <w:rPr>
+          <w:lang w:val="ru-RU"/>
+        </w:rPr>
+      </w:pPr>
+      <w:r>
+        <w:rPr>
+          <w:lang w:val="ru-RU"/>
+        </w:rPr>
         <w:t>Чтобы при выходе из игры сохранялись мои достижения.(2 - 2)</w:t>
       </w:r>
     </w:p>
@@ -351,11 +460,14 @@
           <w:ilvl w:val="1"/>
           <w:numId w:val="1"/>
         </w:numPr>
-        <w:spacing w:before="0" w:after="0"/>
-        <w:rPr/>
-      </w:pPr>
-      <w:r>
-        <w:rPr/>
+        <w:rPr>
+          <w:lang w:val="ru-RU"/>
+        </w:rPr>
+      </w:pPr>
+      <w:r>
+        <w:rPr>
+          <w:lang w:val="ru-RU"/>
+        </w:rPr>
         <w:t>Иметь возможность продолжать игру с последнего сохранения.(2 - 1)</w:t>
       </w:r>
     </w:p>
@@ -366,26 +478,32 @@
           <w:ilvl w:val="1"/>
           <w:numId w:val="1"/>
         </w:numPr>
-        <w:spacing w:before="0" w:after="0"/>
-        <w:rPr/>
-      </w:pPr>
-      <w:r>
-        <w:rPr/>
-        <w:t>Чтобы было предусмотрено наличие бонусов.(4 - 3)</w:t>
-      </w:r>
-    </w:p>
-    <w:p>
-      <w:pPr>
-        <w:pStyle w:val="Normal"/>
-        <w:numPr>
-          <w:ilvl w:val="1"/>
-          <w:numId w:val="1"/>
-        </w:numPr>
-        <w:spacing w:before="0" w:after="0"/>
-        <w:rPr/>
-      </w:pPr>
-      <w:r>
-        <w:rPr/>
+        <w:rPr>
+          <w:lang w:val="ru-RU"/>
+        </w:rPr>
+      </w:pPr>
+      <w:r>
+        <w:rPr>
+          <w:lang w:val="ru-RU"/>
+        </w:rPr>
+        <w:t>Чтобы было предусмотрено наличие бонусов.(5 - 3)</w:t>
+      </w:r>
+    </w:p>
+    <w:p>
+      <w:pPr>
+        <w:pStyle w:val="Normal"/>
+        <w:numPr>
+          <w:ilvl w:val="1"/>
+          <w:numId w:val="1"/>
+        </w:numPr>
+        <w:rPr>
+          <w:lang w:val="ru-RU"/>
+        </w:rPr>
+      </w:pPr>
+      <w:r>
+        <w:rPr>
+          <w:lang w:val="ru-RU"/>
+        </w:rPr>
         <w:t>За каждый уничтоженный мною танк получать определенное количество очков.(2 - 2)</w:t>
       </w:r>
     </w:p>
@@ -396,11 +514,14 @@
           <w:ilvl w:val="1"/>
           <w:numId w:val="1"/>
         </w:numPr>
-        <w:spacing w:before="0" w:after="0"/>
-        <w:rPr/>
-      </w:pPr>
-      <w:r>
-        <w:rPr/>
+        <w:rPr>
+          <w:lang w:val="ru-RU"/>
+        </w:rPr>
+      </w:pPr>
+      <w:r>
+        <w:rPr>
+          <w:lang w:val="ru-RU"/>
+        </w:rPr>
         <w:t>Чтобы танки противника отличались между собой(одни уничтожить сложнее других).(3 - 3)</w:t>
       </w:r>
     </w:p>
@@ -411,12 +532,15 @@
           <w:ilvl w:val="1"/>
           <w:numId w:val="1"/>
         </w:numPr>
-        <w:spacing w:before="0" w:after="0"/>
-        <w:rPr/>
-      </w:pPr>
-      <w:r>
-        <w:rPr/>
-        <w:t>Чтобы приложение имело звуковое сопровождение эффектов.(2 - 4)</w:t>
+        <w:rPr>
+          <w:lang w:val="ru-RU"/>
+        </w:rPr>
+      </w:pPr>
+      <w:r>
+        <w:rPr>
+          <w:lang w:val="ru-RU"/>
+        </w:rPr>
+        <w:t>Чтобы приложение имело звуковое сопровождение эффектов.(2 - 5)</w:t>
       </w:r>
     </w:p>
     <w:p>
@@ -426,12 +550,11 @@
           <w:ilvl w:val="2"/>
           <w:numId w:val="1"/>
         </w:numPr>
-        <w:spacing w:before="0" w:after="0"/>
-        <w:rPr/>
-      </w:pPr>
-      <w:r>
-        <w:rPr/>
-        <w:t>Езды.(4)</w:t>
+        <w:rPr/>
+      </w:pPr>
+      <w:r>
+        <w:rPr/>
+        <w:t>Езды.(5)</w:t>
       </w:r>
     </w:p>
     <w:p>
@@ -441,12 +564,11 @@
           <w:ilvl w:val="2"/>
           <w:numId w:val="1"/>
         </w:numPr>
-        <w:spacing w:before="0" w:after="0"/>
-        <w:rPr/>
-      </w:pPr>
-      <w:r>
-        <w:rPr/>
-        <w:t>Выстрелов.(4)</w:t>
+        <w:rPr/>
+      </w:pPr>
+      <w:r>
+        <w:rPr/>
+        <w:t>Выстрелов.(5)</w:t>
       </w:r>
     </w:p>
     <w:p>
@@ -456,12 +578,11 @@
           <w:ilvl w:val="2"/>
           <w:numId w:val="1"/>
         </w:numPr>
-        <w:spacing w:before="0" w:after="0"/>
-        <w:rPr/>
-      </w:pPr>
-      <w:r>
-        <w:rPr/>
-        <w:t>Уничтожения препятствий.(4)</w:t>
+        <w:rPr/>
+      </w:pPr>
+      <w:r>
+        <w:rPr/>
+        <w:t>Уничтожения препятствий.(5)</w:t>
       </w:r>
     </w:p>
     <w:p>
@@ -471,12 +592,11 @@
           <w:ilvl w:val="2"/>
           <w:numId w:val="1"/>
         </w:numPr>
-        <w:spacing w:before="0" w:after="0"/>
-        <w:rPr/>
-      </w:pPr>
-      <w:r>
-        <w:rPr/>
-        <w:t>Уничтожения танков.(4)</w:t>
+        <w:rPr/>
+      </w:pPr>
+      <w:r>
+        <w:rPr/>
+        <w:t>Уничтожения танков.(5)</w:t>
       </w:r>
     </w:p>
     <w:p>
@@ -486,12 +606,11 @@
           <w:ilvl w:val="2"/>
           <w:numId w:val="1"/>
         </w:numPr>
-        <w:spacing w:before="0" w:after="0"/>
-        <w:rPr/>
-      </w:pPr>
-      <w:r>
-        <w:rPr/>
-        <w:t>Выигрыша.(4)</w:t>
+        <w:rPr/>
+      </w:pPr>
+      <w:r>
+        <w:rPr/>
+        <w:t>Выигрыша.(5)</w:t>
       </w:r>
     </w:p>
     <w:p>
@@ -501,12 +620,11 @@
           <w:ilvl w:val="2"/>
           <w:numId w:val="1"/>
         </w:numPr>
-        <w:spacing w:before="0" w:after="0"/>
-        <w:rPr/>
-      </w:pPr>
-      <w:r>
-        <w:rPr/>
-        <w:t>Поражения.(4)</w:t>
+        <w:rPr/>
+      </w:pPr>
+      <w:r>
+        <w:rPr/>
+        <w:t>Поражения.(5)</w:t>
       </w:r>
     </w:p>
     <w:p>
@@ -516,37 +634,42 @@
           <w:ilvl w:val="2"/>
           <w:numId w:val="1"/>
         </w:numPr>
-        <w:spacing w:before="0" w:after="0"/>
-        <w:rPr/>
-      </w:pPr>
-      <w:r>
-        <w:rPr/>
-        <w:t>Приятной музыки в меню.(4)</w:t>
-      </w:r>
-    </w:p>
-    <w:p>
-      <w:pPr>
-        <w:pStyle w:val="Normal"/>
-        <w:numPr>
-          <w:ilvl w:val="1"/>
-          <w:numId w:val="1"/>
-        </w:numPr>
-        <w:spacing w:before="0" w:after="0"/>
-        <w:rPr/>
-      </w:pPr>
-      <w:r>
-        <w:rPr/>
+        <w:rPr/>
+      </w:pPr>
+      <w:r>
+        <w:rPr/>
+        <w:t>Приятной музыки в меню.(5)</w:t>
+      </w:r>
+    </w:p>
+    <w:p>
+      <w:pPr>
+        <w:pStyle w:val="Normal"/>
+        <w:numPr>
+          <w:ilvl w:val="1"/>
+          <w:numId w:val="1"/>
+        </w:numPr>
+        <w:rPr>
+          <w:lang w:val="ru-RU"/>
+        </w:rPr>
+      </w:pPr>
+      <w:r>
+        <w:rPr>
+          <w:lang w:val="ru-RU"/>
+        </w:rPr>
         <w:t>Иметь возможность начинать новую игру.(1 - 1)</w:t>
       </w:r>
     </w:p>
     <w:p>
       <w:pPr>
         <w:pStyle w:val="Normal"/>
-        <w:spacing w:before="0" w:after="0"/>
-        <w:rPr/>
-      </w:pPr>
-      <w:r>
-        <w:rPr/>
+        <w:rPr>
+          <w:lang w:val="ru-RU"/>
+        </w:rPr>
+      </w:pPr>
+      <w:r>
+        <w:rPr>
+          <w:lang w:val="ru-RU"/>
+        </w:rPr>
       </w:r>
     </w:p>
     <w:p>
@@ -556,7 +679,6 @@
           <w:ilvl w:val="0"/>
           <w:numId w:val="1"/>
         </w:numPr>
-        <w:spacing w:before="0" w:after="0"/>
         <w:rPr/>
       </w:pPr>
       <w:r>
@@ -571,11 +693,14 @@
           <w:ilvl w:val="1"/>
           <w:numId w:val="1"/>
         </w:numPr>
-        <w:spacing w:before="0" w:after="0"/>
-        <w:rPr/>
-      </w:pPr>
-      <w:r>
-        <w:rPr/>
+        <w:rPr>
+          <w:lang w:val="ru-RU"/>
+        </w:rPr>
+      </w:pPr>
+      <w:r>
+        <w:rPr>
+          <w:lang w:val="ru-RU"/>
+        </w:rPr>
         <w:t>Управлять танком, чтобы передвигаться по выбранной локации.(1 – 1)</w:t>
       </w:r>
     </w:p>
@@ -586,11 +711,14 @@
           <w:ilvl w:val="1"/>
           <w:numId w:val="1"/>
         </w:numPr>
-        <w:spacing w:before="0" w:after="0"/>
-        <w:rPr/>
-      </w:pPr>
-      <w:r>
-        <w:rPr/>
+        <w:rPr>
+          <w:lang w:val="ru-RU"/>
+        </w:rPr>
+      </w:pPr>
+      <w:r>
+        <w:rPr>
+          <w:lang w:val="ru-RU"/>
+        </w:rPr>
         <w:t>Стрелять из своей личной пушки.(1 - 1)</w:t>
       </w:r>
     </w:p>
@@ -601,7 +729,6 @@
           <w:ilvl w:val="1"/>
           <w:numId w:val="1"/>
         </w:numPr>
-        <w:spacing w:before="0" w:after="0"/>
         <w:rPr/>
       </w:pPr>
       <w:r>
@@ -616,7 +743,6 @@
           <w:ilvl w:val="2"/>
           <w:numId w:val="1"/>
         </w:numPr>
-        <w:spacing w:before="0" w:after="0"/>
         <w:rPr/>
       </w:pPr>
       <w:r>
@@ -631,7 +757,6 @@
           <w:ilvl w:val="2"/>
           <w:numId w:val="1"/>
         </w:numPr>
-        <w:spacing w:before="0" w:after="0"/>
         <w:rPr/>
       </w:pPr>
       <w:r>
@@ -646,11 +771,14 @@
           <w:ilvl w:val="1"/>
           <w:numId w:val="1"/>
         </w:numPr>
-        <w:spacing w:before="0" w:after="0"/>
-        <w:rPr/>
-      </w:pPr>
-      <w:r>
-        <w:rPr/>
+        <w:rPr>
+          <w:lang w:val="ru-RU"/>
+        </w:rPr>
+      </w:pPr>
+      <w:r>
+        <w:rPr>
+          <w:lang w:val="ru-RU"/>
+        </w:rPr>
         <w:t>Чтобы у танка были свои характеристики.(3 - 2)</w:t>
       </w:r>
     </w:p>
@@ -661,7 +789,6 @@
           <w:ilvl w:val="2"/>
           <w:numId w:val="1"/>
         </w:numPr>
-        <w:spacing w:before="0" w:after="0"/>
         <w:rPr/>
       </w:pPr>
       <w:r>
@@ -676,7 +803,6 @@
           <w:ilvl w:val="2"/>
           <w:numId w:val="1"/>
         </w:numPr>
-        <w:spacing w:before="0" w:after="0"/>
         <w:rPr/>
       </w:pPr>
       <w:r>
@@ -691,9 +817,10 @@
           <w:ilvl w:val="2"/>
           <w:numId w:val="1"/>
         </w:numPr>
-        <w:spacing w:before="0" w:after="0"/>
-        <w:rPr/>
-      </w:pPr>
+        <w:rPr/>
+      </w:pPr>
+      <w:bookmarkStart w:id="0" w:name="_GoBack"/>
+      <w:bookmarkEnd w:id="0"/>
       <w:r>
         <w:rPr/>
         <w:t>Скорость. (2)</w:t>
@@ -706,33 +833,31 @@
           <w:ilvl w:val="1"/>
           <w:numId w:val="1"/>
         </w:numPr>
-        <w:spacing w:before="0" w:after="0"/>
-        <w:rPr/>
-      </w:pPr>
-      <w:r>
-        <w:rPr/>
-        <w:t>Иметь возможность улучшать каждую из приведенных выше характеристик, используя набранные очки.(4 - 2)</w:t>
-      </w:r>
-    </w:p>
-    <w:p>
-      <w:pPr>
-        <w:pStyle w:val="Normal"/>
-        <w:numPr>
-          <w:ilvl w:val="1"/>
-          <w:numId w:val="1"/>
-        </w:numPr>
-        <w:spacing w:before="0" w:after="0"/>
-        <w:rPr/>
-      </w:pPr>
-      <w:r>
-        <w:rPr/>
-        <w:t>Чтобы с повышением игрового уровня улучшались характеристики танка.(4</w:t>
-      </w:r>
-      <w:r>
-        <w:rPr>
-          <w:u w:val="none"/>
-        </w:rPr>
-        <w:t xml:space="preserve"> - 2)</w:t>
+        <w:rPr>
+          <w:lang w:val="ru-RU"/>
+        </w:rPr>
+      </w:pPr>
+      <w:r>
+        <w:rPr>
+          <w:lang w:val="ru-RU"/>
+        </w:rPr>
+        <w:t>Иметь возможность улучшать каждую из приведенных выше характеристик, используя набранные очки.(5 - 2)</w:t>
+      </w:r>
+    </w:p>
+    <w:p>
+      <w:pPr>
+        <w:pStyle w:val="Normal"/>
+        <w:numPr>
+          <w:ilvl w:val="1"/>
+          <w:numId w:val="1"/>
+        </w:numPr>
+        <w:rPr/>
+      </w:pPr>
+      <w:r>
+        <w:rPr>
+          <w:lang w:val="ru-RU"/>
+        </w:rPr>
+        <w:t>Чтобы с повышением игрового уровня улучшались характеристики танка.(5 - 2)</w:t>
       </w:r>
     </w:p>
     <w:sectPr>
@@ -976,166 +1101,308 @@
       <w:pPr/>
     </w:pPrDefault>
   </w:docDefaults>
-  <w:style w:type="paragraph" w:styleId="Normal">
+  <w:latentStyles w:defLockedState="0" w:defUIPriority="99" w:defSemiHidden="1" w:defUnhideWhenUsed="1" w:defQFormat="0" w:count="267">
+    <w:lsdException w:name="Normal" w:uiPriority="0" w:semiHidden="0" w:unhideWhenUsed="0" w:qFormat="1"/>
+    <w:lsdException w:name="heading 1" w:uiPriority="9" w:semiHidden="0" w:unhideWhenUsed="0" w:qFormat="1"/>
+    <w:lsdException w:name="heading 2" w:uiPriority="9" w:qFormat="1"/>
+    <w:lsdException w:name="heading 3" w:uiPriority="9" w:qFormat="1"/>
+    <w:lsdException w:name="heading 4" w:uiPriority="9" w:qFormat="1"/>
+    <w:lsdException w:name="heading 5" w:uiPriority="9" w:qFormat="1"/>
+    <w:lsdException w:name="heading 6" w:uiPriority="9" w:qFormat="1"/>
+    <w:lsdException w:name="heading 7" w:uiPriority="9" w:qFormat="1"/>
+    <w:lsdException w:name="heading 8" w:uiPriority="9" w:qFormat="1"/>
+    <w:lsdException w:name="heading 9" w:uiPriority="9" w:qFormat="1"/>
+    <w:lsdException w:name="toc 1" w:uiPriority="39"/>
+    <w:lsdException w:name="toc 2" w:uiPriority="39"/>
+    <w:lsdException w:name="toc 3" w:uiPriority="39"/>
+    <w:lsdException w:name="toc 4" w:uiPriority="39"/>
+    <w:lsdException w:name="toc 5" w:uiPriority="39"/>
+    <w:lsdException w:name="toc 6" w:uiPriority="39"/>
+    <w:lsdException w:name="toc 7" w:uiPriority="39"/>
+    <w:lsdException w:name="toc 8" w:uiPriority="39"/>
+    <w:lsdException w:name="toc 9" w:uiPriority="39"/>
+    <w:lsdException w:name="caption" w:uiPriority="35" w:qFormat="1"/>
+    <w:lsdException w:name="Title" w:uiPriority="10" w:semiHidden="0" w:unhideWhenUsed="0" w:qFormat="1"/>
+    <w:lsdException w:name="Default Paragraph Font" w:uiPriority="1"/>
+    <w:lsdException w:name="Subtitle" w:uiPriority="11" w:semiHidden="0" w:unhideWhenUsed="0" w:qFormat="1"/>
+    <w:lsdException w:name="Strong" w:uiPriority="22" w:semiHidden="0" w:unhideWhenUsed="0" w:qFormat="1"/>
+    <w:lsdException w:name="Emphasis" w:uiPriority="20" w:semiHidden="0" w:unhideWhenUsed="0" w:qFormat="1"/>
+    <w:lsdException w:name="Table Grid" w:uiPriority="59" w:semiHidden="0" w:unhideWhenUsed="0"/>
+    <w:lsdException w:name="Placeholder Text" w:unhideWhenUsed="0"/>
+    <w:lsdException w:name="No Spacing" w:uiPriority="1" w:semiHidden="0" w:unhideWhenUsed="0" w:qFormat="1"/>
+    <w:lsdException w:name="Light Shading" w:uiPriority="60" w:semiHidden="0" w:unhideWhenUsed="0"/>
+    <w:lsdException w:name="Light List" w:uiPriority="61" w:semiHidden="0" w:unhideWhenUsed="0"/>
+    <w:lsdException w:name="Light Grid" w:uiPriority="62" w:semiHidden="0" w:unhideWhenUsed="0"/>
+    <w:lsdException w:name="Medium Shading 1" w:uiPriority="63" w:semiHidden="0" w:unhideWhenUsed="0"/>
+    <w:lsdException w:name="Medium Shading 2" w:uiPriority="64" w:semiHidden="0" w:unhideWhenUsed="0"/>
+    <w:lsdException w:name="Medium List 1" w:uiPriority="65" w:semiHidden="0" w:unhideWhenUsed="0"/>
+    <w:lsdException w:name="Medium List 2" w:uiPriority="66" w:semiHidden="0" w:unhideWhenUsed="0"/>
+    <w:lsdException w:name="Medium Grid 1" w:uiPriority="67" w:semiHidden="0" w:unhideWhenUsed="0"/>
+    <w:lsdException w:name="Medium Grid 2" w:uiPriority="68" w:semiHidden="0" w:unhideWhenUsed="0"/>
+    <w:lsdException w:name="Medium Grid 3" w:uiPriority="69" w:semiHidden="0" w:unhideWhenUsed="0"/>
+    <w:lsdException w:name="Dark List" w:uiPriority="70" w:semiHidden="0" w:unhideWhenUsed="0"/>
+    <w:lsdException w:name="Colorful Shading" w:uiPriority="71" w:semiHidden="0" w:unhideWhenUsed="0"/>
+    <w:lsdException w:name="Colorful List" w:uiPriority="72" w:semiHidden="0" w:unhideWhenUsed="0"/>
+    <w:lsdException w:name="Colorful Grid" w:uiPriority="73" w:semiHidden="0" w:unhideWhenUsed="0"/>
+    <w:lsdException w:name="Light Shading Accent 1" w:uiPriority="60" w:semiHidden="0" w:unhideWhenUsed="0"/>
+    <w:lsdException w:name="Light List Accent 1" w:uiPriority="61" w:semiHidden="0" w:unhideWhenUsed="0"/>
+    <w:lsdException w:name="Light Grid Accent 1" w:uiPriority="62" w:semiHidden="0" w:unhideWhenUsed="0"/>
+    <w:lsdException w:name="Medium Shading 1 Accent 1" w:uiPriority="63" w:semiHidden="0" w:unhideWhenUsed="0"/>
+    <w:lsdException w:name="Medium Shading 2 Accent 1" w:uiPriority="64" w:semiHidden="0" w:unhideWhenUsed="0"/>
+    <w:lsdException w:name="Medium List 1 Accent 1" w:uiPriority="65" w:semiHidden="0" w:unhideWhenUsed="0"/>
+    <w:lsdException w:name="Revision" w:unhideWhenUsed="0"/>
+    <w:lsdException w:name="List Paragraph" w:uiPriority="34" w:semiHidden="0" w:unhideWhenUsed="0" w:qFormat="1"/>
+    <w:lsdException w:name="Quote" w:uiPriority="29" w:semiHidden="0" w:unhideWhenUsed="0" w:qFormat="1"/>
+    <w:lsdException w:name="Intense Quote" w:uiPriority="30" w:semiHidden="0" w:unhideWhenUsed="0" w:qFormat="1"/>
+    <w:lsdException w:name="Medium List 2 Accent 1" w:uiPriority="66" w:semiHidden="0" w:unhideWhenUsed="0"/>
+    <w:lsdException w:name="Medium Grid 1 Accent 1" w:uiPriority="67" w:semiHidden="0" w:unhideWhenUsed="0"/>
+    <w:lsdException w:name="Medium Grid 2 Accent 1" w:uiPriority="68" w:semiHidden="0" w:unhideWhenUsed="0"/>
+    <w:lsdException w:name="Medium Grid 3 Accent 1" w:uiPriority="69" w:semiHidden="0" w:unhideWhenUsed="0"/>
+    <w:lsdException w:name="Dark List Accent 1" w:uiPriority="70" w:semiHidden="0" w:unhideWhenUsed="0"/>
+    <w:lsdException w:name="Colorful Shading Accent 1" w:uiPriority="71" w:semiHidden="0" w:unhideWhenUsed="0"/>
+    <w:lsdException w:name="Colorful List Accent 1" w:uiPriority="72" w:semiHidden="0" w:unhideWhenUsed="0"/>
+    <w:lsdException w:name="Colorful Grid Accent 1" w:uiPriority="73" w:semiHidden="0" w:unhideWhenUsed="0"/>
+    <w:lsdException w:name="Light Shading Accent 2" w:uiPriority="60" w:semiHidden="0" w:unhideWhenUsed="0"/>
+    <w:lsdException w:name="Light List Accent 2" w:uiPriority="61" w:semiHidden="0" w:unhideWhenUsed="0"/>
+    <w:lsdException w:name="Light Grid Accent 2" w:uiPriority="62" w:semiHidden="0" w:unhideWhenUsed="0"/>
+    <w:lsdException w:name="Medium Shading 1 Accent 2" w:uiPriority="63" w:semiHidden="0" w:unhideWhenUsed="0"/>
+    <w:lsdException w:name="Medium Shading 2 Accent 2" w:uiPriority="64" w:semiHidden="0" w:unhideWhenUsed="0"/>
+    <w:lsdException w:name="Medium List 1 Accent 2" w:uiPriority="65" w:semiHidden="0" w:unhideWhenUsed="0"/>
+    <w:lsdException w:name="Medium List 2 Accent 2" w:uiPriority="66" w:semiHidden="0" w:unhideWhenUsed="0"/>
+    <w:lsdException w:name="Medium Grid 1 Accent 2" w:uiPriority="67" w:semiHidden="0" w:unhideWhenUsed="0"/>
+    <w:lsdException w:name="Medium Grid 2 Accent 2" w:uiPriority="68" w:semiHidden="0" w:unhideWhenUsed="0"/>
+    <w:lsdException w:name="Medium Grid 3 Accent 2" w:uiPriority="69" w:semiHidden="0" w:unhideWhenUsed="0"/>
+    <w:lsdException w:name="Dark List Accent 2" w:uiPriority="70" w:semiHidden="0" w:unhideWhenUsed="0"/>
+    <w:lsdException w:name="Colorful Shading Accent 2" w:uiPriority="71" w:semiHidden="0" w:unhideWhenUsed="0"/>
+    <w:lsdException w:name="Colorful List Accent 2" w:uiPriority="72" w:semiHidden="0" w:unhideWhenUsed="0"/>
+    <w:lsdException w:name="Colorful Grid Accent 2" w:uiPriority="73" w:semiHidden="0" w:unhideWhenUsed="0"/>
+    <w:lsdException w:name="Light Shading Accent 3" w:uiPriority="60" w:semiHidden="0" w:unhideWhenUsed="0"/>
+    <w:lsdException w:name="Light List Accent 3" w:uiPriority="61" w:semiHidden="0" w:unhideWhenUsed="0"/>
+    <w:lsdException w:name="Light Grid Accent 3" w:uiPriority="62" w:semiHidden="0" w:unhideWhenUsed="0"/>
+    <w:lsdException w:name="Medium Shading 1 Accent 3" w:uiPriority="63" w:semiHidden="0" w:unhideWhenUsed="0"/>
+    <w:lsdException w:name="Medium Shading 2 Accent 3" w:uiPriority="64" w:semiHidden="0" w:unhideWhenUsed="0"/>
+    <w:lsdException w:name="Medium List 1 Accent 3" w:uiPriority="65" w:semiHidden="0" w:unhideWhenUsed="0"/>
+    <w:lsdException w:name="Medium List 2 Accent 3" w:uiPriority="66" w:semiHidden="0" w:unhideWhenUsed="0"/>
+    <w:lsdException w:name="Medium Grid 1 Accent 3" w:uiPriority="67" w:semiHidden="0" w:unhideWhenUsed="0"/>
+    <w:lsdException w:name="Medium Grid 2 Accent 3" w:uiPriority="68" w:semiHidden="0" w:unhideWhenUsed="0"/>
+    <w:lsdException w:name="Medium Grid 3 Accent 3" w:uiPriority="69" w:semiHidden="0" w:unhideWhenUsed="0"/>
+    <w:lsdException w:name="Dark List Accent 3" w:uiPriority="70" w:semiHidden="0" w:unhideWhenUsed="0"/>
+    <w:lsdException w:name="Colorful Shading Accent 3" w:uiPriority="71" w:semiHidden="0" w:unhideWhenUsed="0"/>
+    <w:lsdException w:name="Colorful List Accent 3" w:uiPriority="72" w:semiHidden="0" w:unhideWhenUsed="0"/>
+    <w:lsdException w:name="Colorful Grid Accent 3" w:uiPriority="73" w:semiHidden="0" w:unhideWhenUsed="0"/>
+    <w:lsdException w:name="Light Shading Accent 4" w:uiPriority="60" w:semiHidden="0" w:unhideWhenUsed="0"/>
+    <w:lsdException w:name="Light List Accent 4" w:uiPriority="61" w:semiHidden="0" w:unhideWhenUsed="0"/>
+    <w:lsdException w:name="Light Grid Accent 4" w:uiPriority="62" w:semiHidden="0" w:unhideWhenUsed="0"/>
+    <w:lsdException w:name="Medium Shading 1 Accent 4" w:uiPriority="63" w:semiHidden="0" w:unhideWhenUsed="0"/>
+    <w:lsdException w:name="Medium Shading 2 Accent 4" w:uiPriority="64" w:semiHidden="0" w:unhideWhenUsed="0"/>
+    <w:lsdException w:name="Medium List 1 Accent 4" w:uiPriority="65" w:semiHidden="0" w:unhideWhenUsed="0"/>
+    <w:lsdException w:name="Medium List 2 Accent 4" w:uiPriority="66" w:semiHidden="0" w:unhideWhenUsed="0"/>
+    <w:lsdException w:name="Medium Grid 1 Accent 4" w:uiPriority="67" w:semiHidden="0" w:unhideWhenUsed="0"/>
+    <w:lsdException w:name="Medium Grid 2 Accent 4" w:uiPriority="68" w:semiHidden="0" w:unhideWhenUsed="0"/>
+    <w:lsdException w:name="Medium Grid 3 Accent 4" w:uiPriority="69" w:semiHidden="0" w:unhideWhenUsed="0"/>
+    <w:lsdException w:name="Dark List Accent 4" w:uiPriority="70" w:semiHidden="0" w:unhideWhenUsed="0"/>
+    <w:lsdException w:name="Colorful Shading Accent 4" w:uiPriority="71" w:semiHidden="0" w:unhideWhenUsed="0"/>
+    <w:lsdException w:name="Colorful List Accent 4" w:uiPriority="72" w:semiHidden="0" w:unhideWhenUsed="0"/>
+    <w:lsdException w:name="Colorful Grid Accent 4" w:uiPriority="73" w:semiHidden="0" w:unhideWhenUsed="0"/>
+    <w:lsdException w:name="Light Shading Accent 5" w:uiPriority="60" w:semiHidden="0" w:unhideWhenUsed="0"/>
+    <w:lsdException w:name="Light List Accent 5" w:uiPriority="61" w:semiHidden="0" w:unhideWhenUsed="0"/>
+    <w:lsdException w:name="Light Grid Accent 5" w:uiPriority="62" w:semiHidden="0" w:unhideWhenUsed="0"/>
+    <w:lsdException w:name="Medium Shading 1 Accent 5" w:uiPriority="63" w:semiHidden="0" w:unhideWhenUsed="0"/>
+    <w:lsdException w:name="Medium Shading 2 Accent 5" w:uiPriority="64" w:semiHidden="0" w:unhideWhenUsed="0"/>
+    <w:lsdException w:name="Medium List 1 Accent 5" w:uiPriority="65" w:semiHidden="0" w:unhideWhenUsed="0"/>
+    <w:lsdException w:name="Medium List 2 Accent 5" w:uiPriority="66" w:semiHidden="0" w:unhideWhenUsed="0"/>
+    <w:lsdException w:name="Medium Grid 1 Accent 5" w:uiPriority="67" w:semiHidden="0" w:unhideWhenUsed="0"/>
+    <w:lsdException w:name="Medium Grid 2 Accent 5" w:uiPriority="68" w:semiHidden="0" w:unhideWhenUsed="0"/>
+    <w:lsdException w:name="Medium Grid 3 Accent 5" w:uiPriority="69" w:semiHidden="0" w:unhideWhenUsed="0"/>
+    <w:lsdException w:name="Dark List Accent 5" w:uiPriority="70" w:semiHidden="0" w:unhideWhenUsed="0"/>
+    <w:lsdException w:name="Colorful Shading Accent 5" w:uiPriority="71" w:semiHidden="0" w:unhideWhenUsed="0"/>
+    <w:lsdException w:name="Colorful List Accent 5" w:uiPriority="72" w:semiHidden="0" w:unhideWhenUsed="0"/>
+    <w:lsdException w:name="Colorful Grid Accent 5" w:uiPriority="73" w:semiHidden="0" w:unhideWhenUsed="0"/>
+    <w:lsdException w:name="Light Shading Accent 6" w:uiPriority="60" w:semiHidden="0" w:unhideWhenUsed="0"/>
+    <w:lsdException w:name="Light List Accent 6" w:uiPriority="61" w:semiHidden="0" w:unhideWhenUsed="0"/>
+    <w:lsdException w:name="Light Grid Accent 6" w:uiPriority="62" w:semiHidden="0" w:unhideWhenUsed="0"/>
+    <w:lsdException w:name="Medium Shading 1 Accent 6" w:uiPriority="63" w:semiHidden="0" w:unhideWhenUsed="0"/>
+    <w:lsdException w:name="Medium Shading 2 Accent 6" w:uiPriority="64" w:semiHidden="0" w:unhideWhenUsed="0"/>
+    <w:lsdException w:name="Medium List 1 Accent 6" w:uiPriority="65" w:semiHidden="0" w:unhideWhenUsed="0"/>
+    <w:lsdException w:name="Medium List 2 Accent 6" w:uiPriority="66" w:semiHidden="0" w:unhideWhenUsed="0"/>
+    <w:lsdException w:name="Medium Grid 1 Accent 6" w:uiPriority="67" w:semiHidden="0" w:unhideWhenUsed="0"/>
+    <w:lsdException w:name="Medium Grid 2 Accent 6" w:uiPriority="68" w:semiHidden="0" w:unhideWhenUsed="0"/>
+    <w:lsdException w:name="Medium Grid 3 Accent 6" w:uiPriority="69" w:semiHidden="0" w:unhideWhenUsed="0"/>
+    <w:lsdException w:name="Dark List Accent 6" w:uiPriority="70" w:semiHidden="0" w:unhideWhenUsed="0"/>
+    <w:lsdException w:name="Colorful Shading Accent 6" w:uiPriority="71" w:semiHidden="0" w:unhideWhenUsed="0"/>
+    <w:lsdException w:name="Colorful List Accent 6" w:uiPriority="72" w:semiHidden="0" w:unhideWhenUsed="0"/>
+    <w:lsdException w:name="Colorful Grid Accent 6" w:uiPriority="73" w:semiHidden="0" w:unhideWhenUsed="0"/>
+    <w:lsdException w:name="Subtle Emphasis" w:uiPriority="19" w:semiHidden="0" w:unhideWhenUsed="0" w:qFormat="1"/>
+    <w:lsdException w:name="Intense Emphasis" w:uiPriority="21" w:semiHidden="0" w:unhideWhenUsed="0" w:qFormat="1"/>
+    <w:lsdException w:name="Subtle Reference" w:uiPriority="31" w:semiHidden="0" w:unhideWhenUsed="0" w:qFormat="1"/>
+    <w:lsdException w:name="Intense Reference" w:uiPriority="32" w:semiHidden="0" w:unhideWhenUsed="0" w:qFormat="1"/>
+    <w:lsdException w:name="Book Title" w:uiPriority="33" w:semiHidden="0" w:unhideWhenUsed="0" w:qFormat="1"/>
+    <w:lsdException w:name="Bibliography" w:uiPriority="37"/>
+    <w:lsdException w:name="TOC Heading" w:uiPriority="39" w:qFormat="1"/>
+  </w:latentStyles>
+  <w:style w:type="paragraph" w:styleId="Normal" w:default="1">
     <w:name w:val="Normal"/>
     <w:qFormat/>
     <w:pPr>
       <w:keepNext/>
-      <w:keepLines w:val="false"/>
       <w:widowControl/>
-      <w:overflowPunct w:val="false"/>
+      <w:overflowPunct w:val="true"/>
       <w:bidi w:val="0"/>
-      <w:spacing w:lineRule="auto" w:line="276" w:before="0" w:after="0"/>
-      <w:ind w:left="0" w:right="0" w:hanging="0"/>
+      <w:spacing w:lineRule="auto" w:line="276"/>
       <w:jc w:val="left"/>
     </w:pPr>
     <w:rPr>
       <w:rFonts w:ascii="Arial" w:hAnsi="Arial" w:eastAsia="Arial" w:cs="Arial"/>
-      <w:b w:val="false"/>
-      <w:i w:val="false"/>
-      <w:caps w:val="false"/>
-      <w:smallCaps w:val="false"/>
-      <w:strike w:val="false"/>
-      <w:dstrike w:val="false"/>
       <w:color w:val="000000"/>
-      <w:position w:val="0"/>
-      <w:sz w:val="22"/>
       <w:sz w:val="22"/>
       <w:szCs w:val="22"/>
-      <w:u w:val="none"/>
-      <w:vertAlign w:val="baseline"/>
       <w:lang w:val="en-US" w:eastAsia="zh-CN" w:bidi="hi-IN"/>
     </w:rPr>
   </w:style>
-  <w:style w:type="paragraph" w:styleId="Heading1">
+  <w:style w:type="paragraph" w:styleId="1">
     <w:name w:val="Heading 1"/>
-    <w:next w:val="Normal"/>
+    <w:basedOn w:val="Style10"/>
     <w:qFormat/>
     <w:pPr>
       <w:keepNext/>
       <w:keepLines/>
       <w:widowControl w:val="false"/>
-      <w:spacing w:lineRule="auto" w:line="240" w:before="400" w:after="120"/>
+      <w:bidi w:val="0"/>
+      <w:spacing w:before="400" w:after="120"/>
       <w:contextualSpacing/>
+      <w:jc w:val="left"/>
+      <w:outlineLvl w:val="0"/>
     </w:pPr>
     <w:rPr>
-      <w:rFonts w:ascii="Arial" w:hAnsi="Arial" w:eastAsia="Arial" w:cs="Arial"/>
-      <w:color w:val="000000"/>
       <w:sz w:val="40"/>
       <w:szCs w:val="40"/>
-      <w:lang w:val="en-US" w:eastAsia="zh-CN" w:bidi="hi-IN"/>
     </w:rPr>
   </w:style>
-  <w:style w:type="paragraph" w:styleId="Heading2">
+  <w:style w:type="paragraph" w:styleId="2">
     <w:name w:val="Heading 2"/>
-    <w:next w:val="Normal"/>
+    <w:basedOn w:val="Style10"/>
     <w:qFormat/>
     <w:pPr>
       <w:keepNext/>
       <w:keepLines/>
       <w:widowControl w:val="false"/>
-      <w:spacing w:lineRule="auto" w:line="240" w:before="360" w:after="120"/>
+      <w:bidi w:val="0"/>
+      <w:spacing w:before="360" w:after="120"/>
       <w:contextualSpacing/>
+      <w:jc w:val="left"/>
+      <w:outlineLvl w:val="1"/>
     </w:pPr>
     <w:rPr>
-      <w:rFonts w:ascii="Arial" w:hAnsi="Arial" w:eastAsia="Arial" w:cs="Arial"/>
-      <w:b w:val="false"/>
-      <w:color w:val="000000"/>
       <w:sz w:val="32"/>
       <w:szCs w:val="32"/>
-      <w:lang w:val="en-US" w:eastAsia="zh-CN" w:bidi="hi-IN"/>
     </w:rPr>
   </w:style>
-  <w:style w:type="paragraph" w:styleId="Heading3">
+  <w:style w:type="paragraph" w:styleId="3">
     <w:name w:val="Heading 3"/>
-    <w:next w:val="Normal"/>
+    <w:basedOn w:val="Style10"/>
     <w:qFormat/>
     <w:pPr>
       <w:keepNext/>
       <w:keepLines/>
       <w:widowControl w:val="false"/>
-      <w:spacing w:lineRule="auto" w:line="240" w:before="320" w:after="80"/>
+      <w:bidi w:val="0"/>
+      <w:spacing w:before="320" w:after="80"/>
       <w:contextualSpacing/>
+      <w:jc w:val="left"/>
+      <w:outlineLvl w:val="2"/>
     </w:pPr>
     <w:rPr>
-      <w:rFonts w:ascii="Arial" w:hAnsi="Arial" w:eastAsia="Arial" w:cs="Arial"/>
-      <w:b w:val="false"/>
       <w:color w:val="434343"/>
       <w:sz w:val="28"/>
       <w:szCs w:val="28"/>
-      <w:lang w:val="en-US" w:eastAsia="zh-CN" w:bidi="hi-IN"/>
     </w:rPr>
   </w:style>
-  <w:style w:type="paragraph" w:styleId="Heading4">
+  <w:style w:type="paragraph" w:styleId="4">
     <w:name w:val="Heading 4"/>
-    <w:next w:val="Normal"/>
+    <w:basedOn w:val="Style10"/>
     <w:qFormat/>
     <w:pPr>
       <w:keepNext/>
       <w:keepLines/>
       <w:widowControl w:val="false"/>
-      <w:spacing w:lineRule="auto" w:line="240" w:before="280" w:after="80"/>
+      <w:bidi w:val="0"/>
+      <w:spacing w:before="280" w:after="80"/>
       <w:contextualSpacing/>
+      <w:jc w:val="left"/>
+      <w:outlineLvl w:val="3"/>
     </w:pPr>
     <w:rPr>
-      <w:rFonts w:ascii="Arial" w:hAnsi="Arial" w:eastAsia="Arial" w:cs="Arial"/>
       <w:color w:val="666666"/>
       <w:sz w:val="24"/>
       <w:szCs w:val="24"/>
-      <w:lang w:val="en-US" w:eastAsia="zh-CN" w:bidi="hi-IN"/>
     </w:rPr>
   </w:style>
-  <w:style w:type="paragraph" w:styleId="Heading5">
+  <w:style w:type="paragraph" w:styleId="5">
     <w:name w:val="Heading 5"/>
-    <w:next w:val="Normal"/>
+    <w:basedOn w:val="Style10"/>
     <w:qFormat/>
     <w:pPr>
       <w:keepNext/>
       <w:keepLines/>
       <w:widowControl w:val="false"/>
-      <w:spacing w:lineRule="auto" w:line="240" w:before="240" w:after="80"/>
+      <w:bidi w:val="0"/>
+      <w:spacing w:before="240" w:after="80"/>
       <w:contextualSpacing/>
+      <w:jc w:val="left"/>
+      <w:outlineLvl w:val="4"/>
     </w:pPr>
     <w:rPr>
-      <w:rFonts w:ascii="Arial" w:hAnsi="Arial" w:eastAsia="Arial" w:cs="Arial"/>
       <w:color w:val="666666"/>
       <w:sz w:val="22"/>
-      <w:szCs w:val="22"/>
-      <w:lang w:val="en-US" w:eastAsia="zh-CN" w:bidi="hi-IN"/>
     </w:rPr>
   </w:style>
-  <w:style w:type="paragraph" w:styleId="Heading6">
+  <w:style w:type="paragraph" w:styleId="6">
     <w:name w:val="Heading 6"/>
-    <w:next w:val="Normal"/>
+    <w:basedOn w:val="Style10"/>
     <w:qFormat/>
     <w:pPr>
       <w:keepNext/>
       <w:keepLines/>
       <w:widowControl w:val="false"/>
-      <w:spacing w:lineRule="auto" w:line="240" w:before="240" w:after="80"/>
+      <w:bidi w:val="0"/>
+      <w:spacing w:before="240" w:after="80"/>
       <w:contextualSpacing/>
+      <w:jc w:val="left"/>
+      <w:outlineLvl w:val="5"/>
     </w:pPr>
     <w:rPr>
-      <w:rFonts w:ascii="Arial" w:hAnsi="Arial" w:eastAsia="Arial" w:cs="Arial"/>
       <w:i/>
       <w:color w:val="666666"/>
       <w:sz w:val="22"/>
-      <w:szCs w:val="22"/>
-      <w:lang w:val="en-US" w:eastAsia="zh-CN" w:bidi="hi-IN"/>
     </w:rPr>
   </w:style>
-  <w:style w:type="character" w:styleId="NumberingSymbols">
-    <w:name w:val="Numbering Symbols"/>
+  <w:style w:type="character" w:styleId="DefaultParagraphFont" w:default="1">
+    <w:name w:val="Default Paragraph Font"/>
+    <w:uiPriority w:val="1"/>
+    <w:semiHidden/>
+    <w:unhideWhenUsed/>
     <w:qFormat/>
     <w:rPr/>
   </w:style>
-  <w:style w:type="paragraph" w:styleId="Heading">
-    <w:name w:val="Heading"/>
+  <w:style w:type="character" w:styleId="Style8" w:customStyle="1">
+    <w:name w:val="Символ нумерации"/>
+    <w:qFormat/>
+    <w:rPr/>
+  </w:style>
+  <w:style w:type="character" w:styleId="Style9">
+    <w:name w:val="Интернет-ссылка"/>
+    <w:rPr>
+      <w:color w:val="000080"/>
+      <w:u w:val="single"/>
+      <w:lang w:val="zxx" w:eastAsia="zxx" w:bidi="zxx"/>
+    </w:rPr>
+  </w:style>
+  <w:style w:type="paragraph" w:styleId="Style10" w:customStyle="1">
+    <w:name w:val="Заголовок"/>
     <w:basedOn w:val="Normal"/>
-    <w:next w:val="TextBody"/>
+    <w:next w:val="Style11"/>
     <w:qFormat/>
     <w:pPr>
-      <w:keepNext/>
       <w:spacing w:before="240" w:after="120"/>
     </w:pPr>
     <w:rPr>
@@ -1144,7 +1411,7 @@
       <w:szCs w:val="28"/>
     </w:rPr>
   </w:style>
-  <w:style w:type="paragraph" w:styleId="TextBody">
+  <w:style w:type="paragraph" w:styleId="Style11">
     <w:name w:val="Body Text"/>
     <w:basedOn w:val="Normal"/>
     <w:pPr>
@@ -1152,13 +1419,13 @@
     </w:pPr>
     <w:rPr/>
   </w:style>
-  <w:style w:type="paragraph" w:styleId="List">
+  <w:style w:type="paragraph" w:styleId="Style12">
     <w:name w:val="List"/>
-    <w:basedOn w:val="TextBody"/>
+    <w:basedOn w:val="Style11"/>
     <w:pPr/>
     <w:rPr/>
   </w:style>
-  <w:style w:type="paragraph" w:styleId="Caption">
+  <w:style w:type="paragraph" w:styleId="Style13">
     <w:name w:val="Caption"/>
     <w:basedOn w:val="Normal"/>
     <w:qFormat/>
@@ -1173,8 +1440,8 @@
       <w:szCs w:val="24"/>
     </w:rPr>
   </w:style>
-  <w:style w:type="paragraph" w:styleId="Index">
-    <w:name w:val="Index"/>
+  <w:style w:type="paragraph" w:styleId="Style14" w:customStyle="1">
+    <w:name w:val="Указатель"/>
     <w:basedOn w:val="Normal"/>
     <w:qFormat/>
     <w:pPr>
@@ -1182,42 +1449,46 @@
     </w:pPr>
     <w:rPr/>
   </w:style>
-  <w:style w:type="paragraph" w:styleId="LOnormal">
+  <w:style w:type="paragraph" w:styleId="Caption">
+    <w:name w:val="caption"/>
+    <w:basedOn w:val="Normal"/>
+    <w:qFormat/>
+    <w:pPr>
+      <w:suppressLineNumbers/>
+      <w:spacing w:before="120" w:after="120"/>
+    </w:pPr>
+    <w:rPr>
+      <w:i/>
+      <w:iCs/>
+      <w:sz w:val="24"/>
+      <w:szCs w:val="24"/>
+    </w:rPr>
+  </w:style>
+  <w:style w:type="paragraph" w:styleId="LOnormal" w:customStyle="1">
     <w:name w:val="LO-normal"/>
     <w:qFormat/>
     <w:pPr>
       <w:widowControl/>
-      <w:overflowPunct w:val="false"/>
+      <w:overflowPunct w:val="true"/>
       <w:bidi w:val="0"/>
       <w:jc w:val="left"/>
     </w:pPr>
     <w:rPr>
       <w:rFonts w:ascii="Arial" w:hAnsi="Arial" w:eastAsia="Arial" w:cs="Arial"/>
-      <w:b w:val="false"/>
-      <w:i w:val="false"/>
-      <w:caps w:val="false"/>
-      <w:smallCaps w:val="false"/>
-      <w:strike w:val="false"/>
-      <w:dstrike w:val="false"/>
       <w:color w:val="000000"/>
-      <w:position w:val="0"/>
-      <w:sz w:val="22"/>
       <w:sz w:val="22"/>
       <w:szCs w:val="22"/>
-      <w:u w:val="none"/>
-      <w:vertAlign w:val="baseline"/>
       <w:lang w:val="en-US" w:eastAsia="zh-CN" w:bidi="hi-IN"/>
     </w:rPr>
   </w:style>
-  <w:style w:type="paragraph" w:styleId="Title">
+  <w:style w:type="paragraph" w:styleId="Style15">
     <w:name w:val="Title"/>
     <w:basedOn w:val="LOnormal"/>
-    <w:next w:val="Normal"/>
     <w:qFormat/>
     <w:pPr>
       <w:keepNext/>
       <w:keepLines/>
-      <w:spacing w:lineRule="auto" w:line="240" w:before="0" w:after="60"/>
+      <w:spacing w:before="0" w:after="60"/>
       <w:contextualSpacing/>
     </w:pPr>
     <w:rPr>
@@ -1225,24 +1496,328 @@
       <w:szCs w:val="52"/>
     </w:rPr>
   </w:style>
-  <w:style w:type="paragraph" w:styleId="Subtitle">
+  <w:style w:type="paragraph" w:styleId="Style16">
     <w:name w:val="Subtitle"/>
     <w:basedOn w:val="LOnormal"/>
-    <w:next w:val="Normal"/>
     <w:qFormat/>
     <w:pPr>
       <w:keepNext/>
       <w:keepLines/>
-      <w:spacing w:lineRule="auto" w:line="240" w:before="0" w:after="320"/>
+      <w:spacing w:before="0" w:after="320"/>
       <w:contextualSpacing/>
     </w:pPr>
     <w:rPr>
-      <w:rFonts w:ascii="Arial" w:hAnsi="Arial" w:eastAsia="Arial" w:cs="Arial"/>
-      <w:i w:val="false"/>
       <w:color w:val="666666"/>
       <w:sz w:val="30"/>
       <w:szCs w:val="30"/>
     </w:rPr>
   </w:style>
+  <w:style w:type="numbering" w:styleId="NoList" w:default="1">
+    <w:name w:val="No List"/>
+    <w:uiPriority w:val="99"/>
+    <w:semiHidden/>
+    <w:unhideWhenUsed/>
+    <w:qFormat/>
+  </w:style>
+  <w:style w:type="table" w:default="1" w:styleId="a1">
+    <w:name w:val="Normal Table"/>
+    <w:uiPriority w:val="99"/>
+    <w:semiHidden/>
+    <w:unhideWhenUsed/>
+    <w:tblPr>
+      <w:tblInd w:w="0" w:type="dxa"/>
+      <w:tblCellMar>
+        <w:top w:w="0" w:type="dxa"/>
+        <w:left w:w="108" w:type="dxa"/>
+        <w:bottom w:w="0" w:type="dxa"/>
+        <w:right w:w="108" w:type="dxa"/>
+      </w:tblCellMar>
+    </w:tblPr>
+  </w:style>
 </w:styles>
+</file>
+
+<file path=word/theme/theme1.xml><?xml version="1.0" encoding="utf-8"?>
+<a:theme xmlns:a="http://schemas.openxmlformats.org/drawingml/2006/main" name="Тема Office">
+  <a:themeElements>
+    <a:clrScheme name="Стандартная">
+      <a:dk1>
+        <a:sysClr val="windowText" lastClr="000000"/>
+      </a:dk1>
+      <a:lt1>
+        <a:sysClr val="window" lastClr="FFFFFF"/>
+      </a:lt1>
+      <a:dk2>
+        <a:srgbClr val="1F497D"/>
+      </a:dk2>
+      <a:lt2>
+        <a:srgbClr val="EEECE1"/>
+      </a:lt2>
+      <a:accent1>
+        <a:srgbClr val="4F81BD"/>
+      </a:accent1>
+      <a:accent2>
+        <a:srgbClr val="C0504D"/>
+      </a:accent2>
+      <a:accent3>
+        <a:srgbClr val="9BBB59"/>
+      </a:accent3>
+      <a:accent4>
+        <a:srgbClr val="8064A2"/>
+      </a:accent4>
+      <a:accent5>
+        <a:srgbClr val="4BACC6"/>
+      </a:accent5>
+      <a:accent6>
+        <a:srgbClr val="F79646"/>
+      </a:accent6>
+      <a:hlink>
+        <a:srgbClr val="0000FF"/>
+      </a:hlink>
+      <a:folHlink>
+        <a:srgbClr val="800080"/>
+      </a:folHlink>
+    </a:clrScheme>
+    <a:fontScheme name="Стандартная">
+      <a:majorFont>
+        <a:latin typeface="Cambria"/>
+        <a:ea typeface=""/>
+        <a:cs typeface=""/>
+        <a:font script="Jpan" typeface="ＭＳ ゴシック"/>
+        <a:font script="Hang" typeface="맑은 고딕"/>
+        <a:font script="Hans" typeface="宋体"/>
+        <a:font script="Hant" typeface="新細明體"/>
+        <a:font script="Arab" typeface="Times New Roman"/>
+        <a:font script="Hebr" typeface="Times New Roman"/>
+        <a:font script="Thai" typeface="Angsana New"/>
+        <a:font script="Ethi" typeface="Nyala"/>
+        <a:font script="Beng" typeface="Vrinda"/>
+        <a:font script="Gujr" typeface="Shruti"/>
+        <a:font script="Khmr" typeface="MoolBoran"/>
+        <a:font script="Knda" typeface="Tunga"/>
+        <a:font script="Guru" typeface="Raavi"/>
+        <a:font script="Cans" typeface="Euphemia"/>
+        <a:font script="Cher" typeface="Plantagenet Cherokee"/>
+        <a:font script="Yiii" typeface="Microsoft Yi Baiti"/>
+        <a:font script="Tibt" typeface="Microsoft Himalaya"/>
+        <a:font script="Thaa" typeface="MV Boli"/>
+        <a:font script="Deva" typeface="Mangal"/>
+        <a:font script="Telu" typeface="Gautami"/>
+        <a:font script="Taml" typeface="Latha"/>
+        <a:font script="Syrc" typeface="Estrangelo Edessa"/>
+        <a:font script="Orya" typeface="Kalinga"/>
+        <a:font script="Mlym" typeface="Kartika"/>
+        <a:font script="Laoo" typeface="DokChampa"/>
+        <a:font script="Sinh" typeface="Iskoola Pota"/>
+        <a:font script="Mong" typeface="Mongolian Baiti"/>
+        <a:font script="Viet" typeface="Times New Roman"/>
+        <a:font script="Uigh" typeface="Microsoft Uighur"/>
+        <a:font script="Geor" typeface="Sylfaen"/>
+      </a:majorFont>
+      <a:minorFont>
+        <a:latin typeface="Calibri"/>
+        <a:ea typeface=""/>
+        <a:cs typeface=""/>
+        <a:font script="Jpan" typeface="ＭＳ 明朝"/>
+        <a:font script="Hang" typeface="맑은 고딕"/>
+        <a:font script="Hans" typeface="宋体"/>
+        <a:font script="Hant" typeface="新細明體"/>
+        <a:font script="Arab" typeface="Arial"/>
+        <a:font script="Hebr" typeface="Arial"/>
+        <a:font script="Thai" typeface="Cordia New"/>
+        <a:font script="Ethi" typeface="Nyala"/>
+        <a:font script="Beng" typeface="Vrinda"/>
+        <a:font script="Gujr" typeface="Shruti"/>
+        <a:font script="Khmr" typeface="DaunPenh"/>
+        <a:font script="Knda" typeface="Tunga"/>
+        <a:font script="Guru" typeface="Raavi"/>
+        <a:font script="Cans" typeface="Euphemia"/>
+        <a:font script="Cher" typeface="Plantagenet Cherokee"/>
+        <a:font script="Yiii" typeface="Microsoft Yi Baiti"/>
+        <a:font script="Tibt" typeface="Microsoft Himalaya"/>
+        <a:font script="Thaa" typeface="MV Boli"/>
+        <a:font script="Deva" typeface="Mangal"/>
+        <a:font script="Telu" typeface="Gautami"/>
+        <a:font script="Taml" typeface="Latha"/>
+        <a:font script="Syrc" typeface="Estrangelo Edessa"/>
+        <a:font script="Orya" typeface="Kalinga"/>
+        <a:font script="Mlym" typeface="Kartika"/>
+        <a:font script="Laoo" typeface="DokChampa"/>
+        <a:font script="Sinh" typeface="Iskoola Pota"/>
+        <a:font script="Mong" typeface="Mongolian Baiti"/>
+        <a:font script="Viet" typeface="Arial"/>
+        <a:font script="Uigh" typeface="Microsoft Uighur"/>
+        <a:font script="Geor" typeface="Sylfaen"/>
+      </a:minorFont>
+    </a:fontScheme>
+    <a:fmtScheme name="Стандартная">
+      <a:fillStyleLst>
+        <a:solidFill>
+          <a:schemeClr val="phClr"/>
+        </a:solidFill>
+        <a:gradFill rotWithShape="1">
+          <a:gsLst>
+            <a:gs pos="0">
+              <a:schemeClr val="phClr">
+                <a:tint val="50000"/>
+                <a:satMod val="300000"/>
+              </a:schemeClr>
+            </a:gs>
+            <a:gs pos="35000">
+              <a:schemeClr val="phClr">
+                <a:tint val="37000"/>
+                <a:satMod val="300000"/>
+              </a:schemeClr>
+            </a:gs>
+            <a:gs pos="100000">
+              <a:schemeClr val="phClr">
+                <a:tint val="15000"/>
+                <a:satMod val="350000"/>
+              </a:schemeClr>
+            </a:gs>
+          </a:gsLst>
+          <a:lin ang="16200000" scaled="1"/>
+        </a:gradFill>
+        <a:gradFill rotWithShape="1">
+          <a:gsLst>
+            <a:gs pos="0">
+              <a:schemeClr val="phClr">
+                <a:shade val="51000"/>
+                <a:satMod val="130000"/>
+              </a:schemeClr>
+            </a:gs>
+            <a:gs pos="80000">
+              <a:schemeClr val="phClr">
+                <a:shade val="93000"/>
+                <a:satMod val="130000"/>
+              </a:schemeClr>
+            </a:gs>
+            <a:gs pos="100000">
+              <a:schemeClr val="phClr">
+                <a:shade val="94000"/>
+                <a:satMod val="135000"/>
+              </a:schemeClr>
+            </a:gs>
+          </a:gsLst>
+          <a:lin ang="16200000" scaled="0"/>
+        </a:gradFill>
+      </a:fillStyleLst>
+      <a:lnStyleLst>
+        <a:ln w="9525" cap="flat" cmpd="sng" algn="ctr">
+          <a:solidFill>
+            <a:schemeClr val="phClr">
+              <a:shade val="95000"/>
+              <a:satMod val="105000"/>
+            </a:schemeClr>
+          </a:solidFill>
+          <a:prstDash val="solid"/>
+        </a:ln>
+        <a:ln w="25400" cap="flat" cmpd="sng" algn="ctr">
+          <a:solidFill>
+            <a:schemeClr val="phClr"/>
+          </a:solidFill>
+          <a:prstDash val="solid"/>
+        </a:ln>
+        <a:ln w="38100" cap="flat" cmpd="sng" algn="ctr">
+          <a:solidFill>
+            <a:schemeClr val="phClr"/>
+          </a:solidFill>
+          <a:prstDash val="solid"/>
+        </a:ln>
+      </a:lnStyleLst>
+      <a:effectStyleLst>
+        <a:effectStyle>
+          <a:effectLst>
+            <a:outerShdw blurRad="40000" dist="20000" dir="5400000" rotWithShape="0">
+              <a:srgbClr val="000000">
+                <a:alpha val="38000"/>
+              </a:srgbClr>
+            </a:outerShdw>
+          </a:effectLst>
+        </a:effectStyle>
+        <a:effectStyle>
+          <a:effectLst>
+            <a:outerShdw blurRad="40000" dist="23000" dir="5400000" rotWithShape="0">
+              <a:srgbClr val="000000">
+                <a:alpha val="35000"/>
+              </a:srgbClr>
+            </a:outerShdw>
+          </a:effectLst>
+        </a:effectStyle>
+        <a:effectStyle>
+          <a:effectLst>
+            <a:outerShdw blurRad="40000" dist="23000" dir="5400000" rotWithShape="0">
+              <a:srgbClr val="000000">
+                <a:alpha val="35000"/>
+              </a:srgbClr>
+            </a:outerShdw>
+          </a:effectLst>
+          <a:scene3d>
+            <a:camera prst="orthographicFront">
+              <a:rot lat="0" lon="0" rev="0"/>
+            </a:camera>
+            <a:lightRig rig="threePt" dir="t">
+              <a:rot lat="0" lon="0" rev="1200000"/>
+            </a:lightRig>
+          </a:scene3d>
+          <a:sp3d>
+            <a:bevelT w="63500" h="25400"/>
+          </a:sp3d>
+        </a:effectStyle>
+      </a:effectStyleLst>
+      <a:bgFillStyleLst>
+        <a:solidFill>
+          <a:schemeClr val="phClr"/>
+        </a:solidFill>
+        <a:gradFill rotWithShape="1">
+          <a:gsLst>
+            <a:gs pos="0">
+              <a:schemeClr val="phClr">
+                <a:tint val="40000"/>
+                <a:satMod val="350000"/>
+              </a:schemeClr>
+            </a:gs>
+            <a:gs pos="40000">
+              <a:schemeClr val="phClr">
+                <a:tint val="45000"/>
+                <a:shade val="99000"/>
+                <a:satMod val="350000"/>
+              </a:schemeClr>
+            </a:gs>
+            <a:gs pos="100000">
+              <a:schemeClr val="phClr">
+                <a:shade val="20000"/>
+                <a:satMod val="255000"/>
+              </a:schemeClr>
+            </a:gs>
+          </a:gsLst>
+          <a:path path="circle">
+            <a:fillToRect l="50000" t="-80000" r="50000" b="180000"/>
+          </a:path>
+        </a:gradFill>
+        <a:gradFill rotWithShape="1">
+          <a:gsLst>
+            <a:gs pos="0">
+              <a:schemeClr val="phClr">
+                <a:tint val="80000"/>
+                <a:satMod val="300000"/>
+              </a:schemeClr>
+            </a:gs>
+            <a:gs pos="100000">
+              <a:schemeClr val="phClr">
+                <a:shade val="30000"/>
+                <a:satMod val="200000"/>
+              </a:schemeClr>
+            </a:gs>
+          </a:gsLst>
+          <a:path path="circle">
+            <a:fillToRect l="50000" t="50000" r="50000" b="50000"/>
+          </a:path>
+        </a:gradFill>
+      </a:bgFillStyleLst>
+    </a:fmtScheme>
+  </a:themeElements>
+  <a:objectDefaults/>
+  <a:extraClrSchemeLst/>
+</a:theme>
 </file>
</xml_diff>

<commit_message>
First sprint's backlog added, US difficulty and importancy modified.
</commit_message>
<xml_diff>
--- a/UserStory.docx
+++ b/UserStory.docx
@@ -5,48 +5,109 @@
     <w:p>
       <w:pPr>
         <w:pStyle w:val="Normal"/>
-        <w:spacing w:before="0" w:after="0"/>
-        <w:rPr/>
-      </w:pPr>
-      <w:r>
-        <w:rPr/>
-        <w:t>User Story</w:t>
-      </w:r>
-    </w:p>
-    <w:p>
-      <w:pPr>
-        <w:pStyle w:val="Normal"/>
-        <w:spacing w:before="0" w:after="0"/>
-        <w:rPr/>
-      </w:pPr>
-      <w:r>
-        <w:rPr/>
-        <w:t xml:space="preserve">Первое число в скобках – это важность, вторая – сложность. Если число только одно – то это сложность, а важность такая же, как у пункта выше рангом. </w:t>
-      </w:r>
-      <w:r>
-        <w:rPr/>
-        <w:t>Чем больше число – тем меньше важность и выше сложность.</w:t>
-      </w:r>
-    </w:p>
-    <w:p>
-      <w:pPr>
-        <w:pStyle w:val="Normal"/>
-        <w:spacing w:before="0" w:after="0"/>
-        <w:rPr/>
-      </w:pPr>
-      <w:r>
-        <w:rPr/>
+        <w:rPr/>
+      </w:pPr>
+      <w:r>
+        <w:rPr/>
+        <w:t>User</w:t>
+      </w:r>
+      <w:r>
+        <w:rPr>
+          <w:lang w:val="ru-RU"/>
+        </w:rPr>
+        <w:t xml:space="preserve"> </w:t>
+      </w:r>
+      <w:r>
+        <w:rPr/>
+        <w:t>Story</w:t>
+      </w:r>
+    </w:p>
+    <w:p>
+      <w:pPr>
+        <w:pStyle w:val="Normal"/>
+        <w:rPr/>
+      </w:pPr>
+      <w:r>
+        <w:rPr/>
+      </w:r>
+    </w:p>
+    <w:p>
+      <w:pPr>
+        <w:pStyle w:val="Normal"/>
+        <w:rPr/>
+      </w:pPr>
+      <w:r>
+        <w:rPr>
+          <w:lang w:val="ru-RU"/>
+        </w:rPr>
+        <w:t xml:space="preserve">Ссылка на </w:t>
+      </w:r>
+      <w:hyperlink r:id="rId2">
+        <w:r>
+          <w:rPr>
+            <w:rStyle w:val="Style9"/>
+            <w:lang w:val="ru-RU"/>
+          </w:rPr>
+          <w:t>Первый спринт</w:t>
+        </w:r>
+      </w:hyperlink>
+      <w:r>
+        <w:rPr>
+          <w:lang w:val="ru-RU"/>
+        </w:rPr>
+        <w:t>.</w:t>
+      </w:r>
+    </w:p>
+    <w:p>
+      <w:pPr>
+        <w:pStyle w:val="Normal"/>
+        <w:rPr>
+          <w:lang w:val="ru-RU"/>
+        </w:rPr>
+      </w:pPr>
+      <w:r>
+        <w:rPr/>
+      </w:r>
+    </w:p>
+    <w:p>
+      <w:pPr>
+        <w:pStyle w:val="Normal"/>
+        <w:rPr>
+          <w:lang w:val="ru-RU"/>
+        </w:rPr>
+      </w:pPr>
+      <w:r>
+        <w:rPr>
+          <w:lang w:val="ru-RU"/>
+        </w:rPr>
+        <w:t>Первое число в скобках – это важность, вторая – сложность. Если число только одно – то это сложность, а важность такая же, как у пункта выше рангом. Чем больше число – тем меньше важность и выше сложность.</w:t>
+      </w:r>
+    </w:p>
+    <w:p>
+      <w:pPr>
+        <w:pStyle w:val="Normal"/>
+        <w:rPr>
+          <w:lang w:val="ru-RU"/>
+        </w:rPr>
+      </w:pPr>
+      <w:r>
+        <w:rPr>
+          <w:lang w:val="ru-RU"/>
+        </w:rPr>
         <w:t>Я, как пользователь, хочу:</w:t>
       </w:r>
     </w:p>
     <w:p>
       <w:pPr>
         <w:pStyle w:val="Normal"/>
-        <w:spacing w:before="0" w:after="0"/>
-        <w:rPr/>
-      </w:pPr>
-      <w:r>
-        <w:rPr/>
+        <w:rPr>
+          <w:lang w:val="ru-RU"/>
+        </w:rPr>
+      </w:pPr>
+      <w:r>
+        <w:rPr>
+          <w:lang w:val="ru-RU"/>
+        </w:rPr>
       </w:r>
     </w:p>
     <w:p>
@@ -56,7 +117,6 @@
           <w:ilvl w:val="0"/>
           <w:numId w:val="1"/>
         </w:numPr>
-        <w:spacing w:before="0" w:after="0"/>
         <w:rPr/>
       </w:pPr>
       <w:r>
@@ -71,11 +131,14 @@
           <w:ilvl w:val="1"/>
           <w:numId w:val="1"/>
         </w:numPr>
-        <w:spacing w:before="0" w:after="0"/>
-        <w:rPr/>
-      </w:pPr>
-      <w:r>
-        <w:rPr/>
+        <w:rPr>
+          <w:lang w:val="ru-RU"/>
+        </w:rPr>
+      </w:pPr>
+      <w:r>
+        <w:rPr>
+          <w:lang w:val="ru-RU"/>
+        </w:rPr>
         <w:t>Использовать приложение на своем смартфоне.(1 - 1)</w:t>
       </w:r>
     </w:p>
@@ -86,26 +149,42 @@
           <w:ilvl w:val="2"/>
           <w:numId w:val="1"/>
         </w:numPr>
-        <w:spacing w:before="0" w:after="0"/>
-        <w:rPr/>
-      </w:pPr>
-      <w:r>
-        <w:rPr/>
-        <w:t>Чтобы приложение поддерживали версии Android 4.2 и выше.(3 - 2)</w:t>
-      </w:r>
-    </w:p>
-    <w:p>
-      <w:pPr>
-        <w:pStyle w:val="Normal"/>
-        <w:numPr>
-          <w:ilvl w:val="1"/>
-          <w:numId w:val="1"/>
-        </w:numPr>
-        <w:spacing w:before="0" w:after="0"/>
-        <w:rPr/>
-      </w:pPr>
-      <w:r>
-        <w:rPr/>
+        <w:rPr>
+          <w:lang w:val="ru-RU"/>
+        </w:rPr>
+      </w:pPr>
+      <w:r>
+        <w:rPr>
+          <w:lang w:val="ru-RU"/>
+        </w:rPr>
+        <w:t xml:space="preserve">Чтобы приложение поддерживали версии </w:t>
+      </w:r>
+      <w:r>
+        <w:rPr/>
+        <w:t>Android</w:t>
+      </w:r>
+      <w:r>
+        <w:rPr>
+          <w:lang w:val="ru-RU"/>
+        </w:rPr>
+        <w:t xml:space="preserve"> 4.2 и выше.(3 - 2)</w:t>
+      </w:r>
+    </w:p>
+    <w:p>
+      <w:pPr>
+        <w:pStyle w:val="Normal"/>
+        <w:numPr>
+          <w:ilvl w:val="1"/>
+          <w:numId w:val="1"/>
+        </w:numPr>
+        <w:rPr>
+          <w:lang w:val="ru-RU"/>
+        </w:rPr>
+      </w:pPr>
+      <w:r>
+        <w:rPr>
+          <w:lang w:val="ru-RU"/>
+        </w:rPr>
         <w:t>Использовать приложение от третьего лица.(1 - 1)</w:t>
       </w:r>
     </w:p>
@@ -116,11 +195,14 @@
           <w:ilvl w:val="1"/>
           <w:numId w:val="1"/>
         </w:numPr>
-        <w:spacing w:before="0" w:after="0"/>
-        <w:rPr/>
-      </w:pPr>
-      <w:r>
-        <w:rPr/>
+        <w:rPr>
+          <w:lang w:val="ru-RU"/>
+        </w:rPr>
+      </w:pPr>
+      <w:r>
+        <w:rPr>
+          <w:lang w:val="ru-RU"/>
+        </w:rPr>
         <w:t>Чтобы приложение имело удобный пользовательский интерфейс.(2 - 3)</w:t>
       </w:r>
     </w:p>
@@ -131,7 +213,6 @@
           <w:ilvl w:val="2"/>
           <w:numId w:val="1"/>
         </w:numPr>
-        <w:spacing w:before="0" w:after="0"/>
         <w:rPr/>
       </w:pPr>
       <w:r>
@@ -146,11 +227,14 @@
           <w:ilvl w:val="2"/>
           <w:numId w:val="1"/>
         </w:numPr>
-        <w:spacing w:before="0" w:after="0"/>
-        <w:rPr/>
-      </w:pPr>
-      <w:r>
-        <w:rPr/>
+        <w:rPr>
+          <w:lang w:val="ru-RU"/>
+        </w:rPr>
+      </w:pPr>
+      <w:r>
+        <w:rPr>
+          <w:lang w:val="ru-RU"/>
+        </w:rPr>
         <w:t>Удобное расположение кнопок в игровом режиме.(3)</w:t>
       </w:r>
     </w:p>
@@ -161,22 +245,28 @@
           <w:ilvl w:val="1"/>
           <w:numId w:val="1"/>
         </w:numPr>
-        <w:spacing w:before="0" w:after="0"/>
-        <w:rPr/>
-      </w:pPr>
-      <w:r>
-        <w:rPr/>
-        <w:t>Чтобы приложение имело реалистичные спрайтовые анимации.(4 - 4)</w:t>
-      </w:r>
-    </w:p>
-    <w:p>
-      <w:pPr>
-        <w:pStyle w:val="Normal"/>
-        <w:spacing w:before="0" w:after="0"/>
-        <w:rPr/>
-      </w:pPr>
-      <w:r>
-        <w:rPr/>
+        <w:rPr>
+          <w:lang w:val="ru-RU"/>
+        </w:rPr>
+      </w:pPr>
+      <w:r>
+        <w:rPr>
+          <w:lang w:val="ru-RU"/>
+        </w:rPr>
+        <w:t>Чтобы приложение имело реалистичные спрайтовые анимации.(5 - 5)</w:t>
+      </w:r>
+    </w:p>
+    <w:p>
+      <w:pPr>
+        <w:pStyle w:val="Normal"/>
+        <w:rPr>
+          <w:lang w:val="ru-RU"/>
+        </w:rPr>
+      </w:pPr>
+      <w:r>
+        <w:rPr>
+          <w:lang w:val="ru-RU"/>
+        </w:rPr>
       </w:r>
     </w:p>
     <w:p>
@@ -186,7 +276,6 @@
           <w:ilvl w:val="0"/>
           <w:numId w:val="1"/>
         </w:numPr>
-        <w:spacing w:before="0" w:after="0"/>
         <w:rPr/>
       </w:pPr>
       <w:r>
@@ -201,11 +290,14 @@
           <w:ilvl w:val="1"/>
           <w:numId w:val="1"/>
         </w:numPr>
-        <w:spacing w:before="0" w:after="0"/>
-        <w:rPr/>
-      </w:pPr>
-      <w:r>
-        <w:rPr/>
+        <w:rPr>
+          <w:lang w:val="ru-RU"/>
+        </w:rPr>
+      </w:pPr>
+      <w:r>
+        <w:rPr>
+          <w:lang w:val="ru-RU"/>
+        </w:rPr>
         <w:t>Сохранять свой прогресс, чтобы иметь возможность не терять результаты предыдущих игр.(1 - 2)</w:t>
       </w:r>
     </w:p>
@@ -216,26 +308,34 @@
           <w:ilvl w:val="1"/>
           <w:numId w:val="1"/>
         </w:numPr>
-        <w:spacing w:before="0" w:after="0"/>
-        <w:rPr/>
-      </w:pPr>
-      <w:r>
-        <w:rPr/>
-        <w:t>Иметь возможность выбора карты, чтобы разнообразить свой игровой процесс. (3 - 3)</w:t>
-      </w:r>
-    </w:p>
-    <w:p>
-      <w:pPr>
-        <w:pStyle w:val="Normal"/>
-        <w:numPr>
-          <w:ilvl w:val="1"/>
-          <w:numId w:val="1"/>
-        </w:numPr>
-        <w:spacing w:before="0" w:after="0"/>
-        <w:rPr/>
-      </w:pPr>
-      <w:r>
-        <w:rPr/>
+        <w:rPr/>
+      </w:pPr>
+      <w:r>
+        <w:rPr>
+          <w:lang w:val="ru-RU"/>
+        </w:rPr>
+        <w:t xml:space="preserve">Иметь возможность выбора карты, чтобы разнообразить свой игровой процесс. </w:t>
+      </w:r>
+      <w:r>
+        <w:rPr/>
+        <w:t>(3 - 3)</w:t>
+      </w:r>
+    </w:p>
+    <w:p>
+      <w:pPr>
+        <w:pStyle w:val="Normal"/>
+        <w:numPr>
+          <w:ilvl w:val="1"/>
+          <w:numId w:val="1"/>
+        </w:numPr>
+        <w:rPr>
+          <w:lang w:val="ru-RU"/>
+        </w:rPr>
+      </w:pPr>
+      <w:r>
+        <w:rPr>
+          <w:lang w:val="ru-RU"/>
+        </w:rPr>
         <w:t>Иметь возможность выбирать уровень сложности, чтобы уровень мастерства противников соответствовал моему.(2 -2)</w:t>
       </w:r>
     </w:p>
@@ -246,11 +346,14 @@
           <w:ilvl w:val="1"/>
           <w:numId w:val="1"/>
         </w:numPr>
-        <w:spacing w:before="0" w:after="0"/>
-        <w:rPr/>
-      </w:pPr>
-      <w:r>
-        <w:rPr/>
+        <w:rPr>
+          <w:lang w:val="ru-RU"/>
+        </w:rPr>
+      </w:pPr>
+      <w:r>
+        <w:rPr>
+          <w:lang w:val="ru-RU"/>
+        </w:rPr>
         <w:t>Чтобы уровни сложности отличались количеством танков противника.(2 - 1)</w:t>
       </w:r>
     </w:p>
@@ -261,11 +364,14 @@
           <w:ilvl w:val="1"/>
           <w:numId w:val="1"/>
         </w:numPr>
-        <w:spacing w:before="0" w:after="0"/>
-        <w:rPr/>
-      </w:pPr>
-      <w:r>
-        <w:rPr/>
+        <w:rPr>
+          <w:lang w:val="ru-RU"/>
+        </w:rPr>
+      </w:pPr>
+      <w:r>
+        <w:rPr>
+          <w:lang w:val="ru-RU"/>
+        </w:rPr>
         <w:t>Чтобы уровни сложности отличались скоростью движения танков противника.(2 - 1)</w:t>
       </w:r>
     </w:p>
@@ -276,11 +382,14 @@
           <w:ilvl w:val="1"/>
           <w:numId w:val="1"/>
         </w:numPr>
-        <w:spacing w:before="0" w:after="0"/>
-        <w:rPr/>
-      </w:pPr>
-      <w:r>
-        <w:rPr/>
+        <w:rPr>
+          <w:lang w:val="ru-RU"/>
+        </w:rPr>
+      </w:pPr>
+      <w:r>
+        <w:rPr>
+          <w:lang w:val="ru-RU"/>
+        </w:rPr>
         <w:t>Чтобы на выбранной карте были препятствия.(2 - 2)</w:t>
       </w:r>
     </w:p>
@@ -291,7 +400,6 @@
           <w:ilvl w:val="2"/>
           <w:numId w:val="1"/>
         </w:numPr>
-        <w:spacing w:before="0" w:after="0"/>
         <w:rPr/>
       </w:pPr>
       <w:r>
@@ -306,7 +414,6 @@
           <w:ilvl w:val="2"/>
           <w:numId w:val="1"/>
         </w:numPr>
-        <w:spacing w:before="0" w:after="0"/>
         <w:rPr/>
       </w:pPr>
       <w:r>
@@ -321,7 +428,6 @@
           <w:ilvl w:val="2"/>
           <w:numId w:val="1"/>
         </w:numPr>
-        <w:spacing w:before="0" w:after="0"/>
         <w:rPr/>
       </w:pPr>
       <w:r>
@@ -336,11 +442,14 @@
           <w:ilvl w:val="1"/>
           <w:numId w:val="1"/>
         </w:numPr>
-        <w:spacing w:before="0" w:after="0"/>
-        <w:rPr/>
-      </w:pPr>
-      <w:r>
-        <w:rPr/>
+        <w:rPr>
+          <w:lang w:val="ru-RU"/>
+        </w:rPr>
+      </w:pPr>
+      <w:r>
+        <w:rPr>
+          <w:lang w:val="ru-RU"/>
+        </w:rPr>
         <w:t>Чтобы при выходе из игры сохранялись мои достижения.(2 - 2)</w:t>
       </w:r>
     </w:p>
@@ -351,11 +460,14 @@
           <w:ilvl w:val="1"/>
           <w:numId w:val="1"/>
         </w:numPr>
-        <w:spacing w:before="0" w:after="0"/>
-        <w:rPr/>
-      </w:pPr>
-      <w:r>
-        <w:rPr/>
+        <w:rPr>
+          <w:lang w:val="ru-RU"/>
+        </w:rPr>
+      </w:pPr>
+      <w:r>
+        <w:rPr>
+          <w:lang w:val="ru-RU"/>
+        </w:rPr>
         <w:t>Иметь возможность продолжать игру с последнего сохранения.(2 - 1)</w:t>
       </w:r>
     </w:p>
@@ -366,26 +478,32 @@
           <w:ilvl w:val="1"/>
           <w:numId w:val="1"/>
         </w:numPr>
-        <w:spacing w:before="0" w:after="0"/>
-        <w:rPr/>
-      </w:pPr>
-      <w:r>
-        <w:rPr/>
-        <w:t>Чтобы было предусмотрено наличие бонусов.(4 - 3)</w:t>
-      </w:r>
-    </w:p>
-    <w:p>
-      <w:pPr>
-        <w:pStyle w:val="Normal"/>
-        <w:numPr>
-          <w:ilvl w:val="1"/>
-          <w:numId w:val="1"/>
-        </w:numPr>
-        <w:spacing w:before="0" w:after="0"/>
-        <w:rPr/>
-      </w:pPr>
-      <w:r>
-        <w:rPr/>
+        <w:rPr>
+          <w:lang w:val="ru-RU"/>
+        </w:rPr>
+      </w:pPr>
+      <w:r>
+        <w:rPr>
+          <w:lang w:val="ru-RU"/>
+        </w:rPr>
+        <w:t>Чтобы было предусмотрено наличие бонусов.(5 - 3)</w:t>
+      </w:r>
+    </w:p>
+    <w:p>
+      <w:pPr>
+        <w:pStyle w:val="Normal"/>
+        <w:numPr>
+          <w:ilvl w:val="1"/>
+          <w:numId w:val="1"/>
+        </w:numPr>
+        <w:rPr>
+          <w:lang w:val="ru-RU"/>
+        </w:rPr>
+      </w:pPr>
+      <w:r>
+        <w:rPr>
+          <w:lang w:val="ru-RU"/>
+        </w:rPr>
         <w:t>За каждый уничтоженный мною танк получать определенное количество очков.(2 - 2)</w:t>
       </w:r>
     </w:p>
@@ -396,11 +514,14 @@
           <w:ilvl w:val="1"/>
           <w:numId w:val="1"/>
         </w:numPr>
-        <w:spacing w:before="0" w:after="0"/>
-        <w:rPr/>
-      </w:pPr>
-      <w:r>
-        <w:rPr/>
+        <w:rPr>
+          <w:lang w:val="ru-RU"/>
+        </w:rPr>
+      </w:pPr>
+      <w:r>
+        <w:rPr>
+          <w:lang w:val="ru-RU"/>
+        </w:rPr>
         <w:t>Чтобы танки противника отличались между собой(одни уничтожить сложнее других).(3 - 3)</w:t>
       </w:r>
     </w:p>
@@ -411,12 +532,15 @@
           <w:ilvl w:val="1"/>
           <w:numId w:val="1"/>
         </w:numPr>
-        <w:spacing w:before="0" w:after="0"/>
-        <w:rPr/>
-      </w:pPr>
-      <w:r>
-        <w:rPr/>
-        <w:t>Чтобы приложение имело звуковое сопровождение эффектов.(2 - 4)</w:t>
+        <w:rPr>
+          <w:lang w:val="ru-RU"/>
+        </w:rPr>
+      </w:pPr>
+      <w:r>
+        <w:rPr>
+          <w:lang w:val="ru-RU"/>
+        </w:rPr>
+        <w:t>Чтобы приложение имело звуковое сопровождение эффектов.(2 - 5)</w:t>
       </w:r>
     </w:p>
     <w:p>
@@ -426,12 +550,11 @@
           <w:ilvl w:val="2"/>
           <w:numId w:val="1"/>
         </w:numPr>
-        <w:spacing w:before="0" w:after="0"/>
-        <w:rPr/>
-      </w:pPr>
-      <w:r>
-        <w:rPr/>
-        <w:t>Езды.(4)</w:t>
+        <w:rPr/>
+      </w:pPr>
+      <w:r>
+        <w:rPr/>
+        <w:t>Езды.(5)</w:t>
       </w:r>
     </w:p>
     <w:p>
@@ -441,12 +564,11 @@
           <w:ilvl w:val="2"/>
           <w:numId w:val="1"/>
         </w:numPr>
-        <w:spacing w:before="0" w:after="0"/>
-        <w:rPr/>
-      </w:pPr>
-      <w:r>
-        <w:rPr/>
-        <w:t>Выстрелов.(4)</w:t>
+        <w:rPr/>
+      </w:pPr>
+      <w:r>
+        <w:rPr/>
+        <w:t>Выстрелов.(5)</w:t>
       </w:r>
     </w:p>
     <w:p>
@@ -456,12 +578,11 @@
           <w:ilvl w:val="2"/>
           <w:numId w:val="1"/>
         </w:numPr>
-        <w:spacing w:before="0" w:after="0"/>
-        <w:rPr/>
-      </w:pPr>
-      <w:r>
-        <w:rPr/>
-        <w:t>Уничтожения препятствий.(4)</w:t>
+        <w:rPr/>
+      </w:pPr>
+      <w:r>
+        <w:rPr/>
+        <w:t>Уничтожения препятствий.(5)</w:t>
       </w:r>
     </w:p>
     <w:p>
@@ -471,12 +592,11 @@
           <w:ilvl w:val="2"/>
           <w:numId w:val="1"/>
         </w:numPr>
-        <w:spacing w:before="0" w:after="0"/>
-        <w:rPr/>
-      </w:pPr>
-      <w:r>
-        <w:rPr/>
-        <w:t>Уничтожения танков.(4)</w:t>
+        <w:rPr/>
+      </w:pPr>
+      <w:r>
+        <w:rPr/>
+        <w:t>Уничтожения танков.(5)</w:t>
       </w:r>
     </w:p>
     <w:p>
@@ -486,12 +606,11 @@
           <w:ilvl w:val="2"/>
           <w:numId w:val="1"/>
         </w:numPr>
-        <w:spacing w:before="0" w:after="0"/>
-        <w:rPr/>
-      </w:pPr>
-      <w:r>
-        <w:rPr/>
-        <w:t>Выигрыша.(4)</w:t>
+        <w:rPr/>
+      </w:pPr>
+      <w:r>
+        <w:rPr/>
+        <w:t>Выигрыша.(5)</w:t>
       </w:r>
     </w:p>
     <w:p>
@@ -501,12 +620,11 @@
           <w:ilvl w:val="2"/>
           <w:numId w:val="1"/>
         </w:numPr>
-        <w:spacing w:before="0" w:after="0"/>
-        <w:rPr/>
-      </w:pPr>
-      <w:r>
-        <w:rPr/>
-        <w:t>Поражения.(4)</w:t>
+        <w:rPr/>
+      </w:pPr>
+      <w:r>
+        <w:rPr/>
+        <w:t>Поражения.(5)</w:t>
       </w:r>
     </w:p>
     <w:p>
@@ -516,37 +634,42 @@
           <w:ilvl w:val="2"/>
           <w:numId w:val="1"/>
         </w:numPr>
-        <w:spacing w:before="0" w:after="0"/>
-        <w:rPr/>
-      </w:pPr>
-      <w:r>
-        <w:rPr/>
-        <w:t>Приятной музыки в меню.(4)</w:t>
-      </w:r>
-    </w:p>
-    <w:p>
-      <w:pPr>
-        <w:pStyle w:val="Normal"/>
-        <w:numPr>
-          <w:ilvl w:val="1"/>
-          <w:numId w:val="1"/>
-        </w:numPr>
-        <w:spacing w:before="0" w:after="0"/>
-        <w:rPr/>
-      </w:pPr>
-      <w:r>
-        <w:rPr/>
+        <w:rPr/>
+      </w:pPr>
+      <w:r>
+        <w:rPr/>
+        <w:t>Приятной музыки в меню.(5)</w:t>
+      </w:r>
+    </w:p>
+    <w:p>
+      <w:pPr>
+        <w:pStyle w:val="Normal"/>
+        <w:numPr>
+          <w:ilvl w:val="1"/>
+          <w:numId w:val="1"/>
+        </w:numPr>
+        <w:rPr>
+          <w:lang w:val="ru-RU"/>
+        </w:rPr>
+      </w:pPr>
+      <w:r>
+        <w:rPr>
+          <w:lang w:val="ru-RU"/>
+        </w:rPr>
         <w:t>Иметь возможность начинать новую игру.(1 - 1)</w:t>
       </w:r>
     </w:p>
     <w:p>
       <w:pPr>
         <w:pStyle w:val="Normal"/>
-        <w:spacing w:before="0" w:after="0"/>
-        <w:rPr/>
-      </w:pPr>
-      <w:r>
-        <w:rPr/>
+        <w:rPr>
+          <w:lang w:val="ru-RU"/>
+        </w:rPr>
+      </w:pPr>
+      <w:r>
+        <w:rPr>
+          <w:lang w:val="ru-RU"/>
+        </w:rPr>
       </w:r>
     </w:p>
     <w:p>
@@ -556,7 +679,6 @@
           <w:ilvl w:val="0"/>
           <w:numId w:val="1"/>
         </w:numPr>
-        <w:spacing w:before="0" w:after="0"/>
         <w:rPr/>
       </w:pPr>
       <w:r>
@@ -571,11 +693,14 @@
           <w:ilvl w:val="1"/>
           <w:numId w:val="1"/>
         </w:numPr>
-        <w:spacing w:before="0" w:after="0"/>
-        <w:rPr/>
-      </w:pPr>
-      <w:r>
-        <w:rPr/>
+        <w:rPr>
+          <w:lang w:val="ru-RU"/>
+        </w:rPr>
+      </w:pPr>
+      <w:r>
+        <w:rPr>
+          <w:lang w:val="ru-RU"/>
+        </w:rPr>
         <w:t>Управлять танком, чтобы передвигаться по выбранной локации.(1 – 1)</w:t>
       </w:r>
     </w:p>
@@ -586,11 +711,14 @@
           <w:ilvl w:val="1"/>
           <w:numId w:val="1"/>
         </w:numPr>
-        <w:spacing w:before="0" w:after="0"/>
-        <w:rPr/>
-      </w:pPr>
-      <w:r>
-        <w:rPr/>
+        <w:rPr>
+          <w:lang w:val="ru-RU"/>
+        </w:rPr>
+      </w:pPr>
+      <w:r>
+        <w:rPr>
+          <w:lang w:val="ru-RU"/>
+        </w:rPr>
         <w:t>Стрелять из своей личной пушки.(1 - 1)</w:t>
       </w:r>
     </w:p>
@@ -601,7 +729,6 @@
           <w:ilvl w:val="1"/>
           <w:numId w:val="1"/>
         </w:numPr>
-        <w:spacing w:before="0" w:after="0"/>
         <w:rPr/>
       </w:pPr>
       <w:r>
@@ -616,7 +743,6 @@
           <w:ilvl w:val="2"/>
           <w:numId w:val="1"/>
         </w:numPr>
-        <w:spacing w:before="0" w:after="0"/>
         <w:rPr/>
       </w:pPr>
       <w:r>
@@ -631,7 +757,6 @@
           <w:ilvl w:val="2"/>
           <w:numId w:val="1"/>
         </w:numPr>
-        <w:spacing w:before="0" w:after="0"/>
         <w:rPr/>
       </w:pPr>
       <w:r>
@@ -646,11 +771,14 @@
           <w:ilvl w:val="1"/>
           <w:numId w:val="1"/>
         </w:numPr>
-        <w:spacing w:before="0" w:after="0"/>
-        <w:rPr/>
-      </w:pPr>
-      <w:r>
-        <w:rPr/>
+        <w:rPr>
+          <w:lang w:val="ru-RU"/>
+        </w:rPr>
+      </w:pPr>
+      <w:r>
+        <w:rPr>
+          <w:lang w:val="ru-RU"/>
+        </w:rPr>
         <w:t>Чтобы у танка были свои характеристики.(3 - 2)</w:t>
       </w:r>
     </w:p>
@@ -661,7 +789,6 @@
           <w:ilvl w:val="2"/>
           <w:numId w:val="1"/>
         </w:numPr>
-        <w:spacing w:before="0" w:after="0"/>
         <w:rPr/>
       </w:pPr>
       <w:r>
@@ -676,7 +803,6 @@
           <w:ilvl w:val="2"/>
           <w:numId w:val="1"/>
         </w:numPr>
-        <w:spacing w:before="0" w:after="0"/>
         <w:rPr/>
       </w:pPr>
       <w:r>
@@ -691,9 +817,10 @@
           <w:ilvl w:val="2"/>
           <w:numId w:val="1"/>
         </w:numPr>
-        <w:spacing w:before="0" w:after="0"/>
-        <w:rPr/>
-      </w:pPr>
+        <w:rPr/>
+      </w:pPr>
+      <w:bookmarkStart w:id="0" w:name="_GoBack"/>
+      <w:bookmarkEnd w:id="0"/>
       <w:r>
         <w:rPr/>
         <w:t>Скорость. (2)</w:t>
@@ -706,33 +833,31 @@
           <w:ilvl w:val="1"/>
           <w:numId w:val="1"/>
         </w:numPr>
-        <w:spacing w:before="0" w:after="0"/>
-        <w:rPr/>
-      </w:pPr>
-      <w:r>
-        <w:rPr/>
-        <w:t>Иметь возможность улучшать каждую из приведенных выше характеристик, используя набранные очки.(4 - 2)</w:t>
-      </w:r>
-    </w:p>
-    <w:p>
-      <w:pPr>
-        <w:pStyle w:val="Normal"/>
-        <w:numPr>
-          <w:ilvl w:val="1"/>
-          <w:numId w:val="1"/>
-        </w:numPr>
-        <w:spacing w:before="0" w:after="0"/>
-        <w:rPr/>
-      </w:pPr>
-      <w:r>
-        <w:rPr/>
-        <w:t>Чтобы с повышением игрового уровня улучшались характеристики танка.(4</w:t>
-      </w:r>
-      <w:r>
-        <w:rPr>
-          <w:u w:val="none"/>
-        </w:rPr>
-        <w:t xml:space="preserve"> - 2)</w:t>
+        <w:rPr>
+          <w:lang w:val="ru-RU"/>
+        </w:rPr>
+      </w:pPr>
+      <w:r>
+        <w:rPr>
+          <w:lang w:val="ru-RU"/>
+        </w:rPr>
+        <w:t>Иметь возможность улучшать каждую из приведенных выше характеристик, используя набранные очки.(5 - 2)</w:t>
+      </w:r>
+    </w:p>
+    <w:p>
+      <w:pPr>
+        <w:pStyle w:val="Normal"/>
+        <w:numPr>
+          <w:ilvl w:val="1"/>
+          <w:numId w:val="1"/>
+        </w:numPr>
+        <w:rPr/>
+      </w:pPr>
+      <w:r>
+        <w:rPr>
+          <w:lang w:val="ru-RU"/>
+        </w:rPr>
+        <w:t>Чтобы с повышением игрового уровня улучшались характеристики танка.(5 - 2)</w:t>
       </w:r>
     </w:p>
     <w:sectPr>
@@ -976,166 +1101,308 @@
       <w:pPr/>
     </w:pPrDefault>
   </w:docDefaults>
-  <w:style w:type="paragraph" w:styleId="Normal">
+  <w:latentStyles w:defLockedState="0" w:defUIPriority="99" w:defSemiHidden="1" w:defUnhideWhenUsed="1" w:defQFormat="0" w:count="267">
+    <w:lsdException w:name="Normal" w:uiPriority="0" w:semiHidden="0" w:unhideWhenUsed="0" w:qFormat="1"/>
+    <w:lsdException w:name="heading 1" w:uiPriority="9" w:semiHidden="0" w:unhideWhenUsed="0" w:qFormat="1"/>
+    <w:lsdException w:name="heading 2" w:uiPriority="9" w:qFormat="1"/>
+    <w:lsdException w:name="heading 3" w:uiPriority="9" w:qFormat="1"/>
+    <w:lsdException w:name="heading 4" w:uiPriority="9" w:qFormat="1"/>
+    <w:lsdException w:name="heading 5" w:uiPriority="9" w:qFormat="1"/>
+    <w:lsdException w:name="heading 6" w:uiPriority="9" w:qFormat="1"/>
+    <w:lsdException w:name="heading 7" w:uiPriority="9" w:qFormat="1"/>
+    <w:lsdException w:name="heading 8" w:uiPriority="9" w:qFormat="1"/>
+    <w:lsdException w:name="heading 9" w:uiPriority="9" w:qFormat="1"/>
+    <w:lsdException w:name="toc 1" w:uiPriority="39"/>
+    <w:lsdException w:name="toc 2" w:uiPriority="39"/>
+    <w:lsdException w:name="toc 3" w:uiPriority="39"/>
+    <w:lsdException w:name="toc 4" w:uiPriority="39"/>
+    <w:lsdException w:name="toc 5" w:uiPriority="39"/>
+    <w:lsdException w:name="toc 6" w:uiPriority="39"/>
+    <w:lsdException w:name="toc 7" w:uiPriority="39"/>
+    <w:lsdException w:name="toc 8" w:uiPriority="39"/>
+    <w:lsdException w:name="toc 9" w:uiPriority="39"/>
+    <w:lsdException w:name="caption" w:uiPriority="35" w:qFormat="1"/>
+    <w:lsdException w:name="Title" w:uiPriority="10" w:semiHidden="0" w:unhideWhenUsed="0" w:qFormat="1"/>
+    <w:lsdException w:name="Default Paragraph Font" w:uiPriority="1"/>
+    <w:lsdException w:name="Subtitle" w:uiPriority="11" w:semiHidden="0" w:unhideWhenUsed="0" w:qFormat="1"/>
+    <w:lsdException w:name="Strong" w:uiPriority="22" w:semiHidden="0" w:unhideWhenUsed="0" w:qFormat="1"/>
+    <w:lsdException w:name="Emphasis" w:uiPriority="20" w:semiHidden="0" w:unhideWhenUsed="0" w:qFormat="1"/>
+    <w:lsdException w:name="Table Grid" w:uiPriority="59" w:semiHidden="0" w:unhideWhenUsed="0"/>
+    <w:lsdException w:name="Placeholder Text" w:unhideWhenUsed="0"/>
+    <w:lsdException w:name="No Spacing" w:uiPriority="1" w:semiHidden="0" w:unhideWhenUsed="0" w:qFormat="1"/>
+    <w:lsdException w:name="Light Shading" w:uiPriority="60" w:semiHidden="0" w:unhideWhenUsed="0"/>
+    <w:lsdException w:name="Light List" w:uiPriority="61" w:semiHidden="0" w:unhideWhenUsed="0"/>
+    <w:lsdException w:name="Light Grid" w:uiPriority="62" w:semiHidden="0" w:unhideWhenUsed="0"/>
+    <w:lsdException w:name="Medium Shading 1" w:uiPriority="63" w:semiHidden="0" w:unhideWhenUsed="0"/>
+    <w:lsdException w:name="Medium Shading 2" w:uiPriority="64" w:semiHidden="0" w:unhideWhenUsed="0"/>
+    <w:lsdException w:name="Medium List 1" w:uiPriority="65" w:semiHidden="0" w:unhideWhenUsed="0"/>
+    <w:lsdException w:name="Medium List 2" w:uiPriority="66" w:semiHidden="0" w:unhideWhenUsed="0"/>
+    <w:lsdException w:name="Medium Grid 1" w:uiPriority="67" w:semiHidden="0" w:unhideWhenUsed="0"/>
+    <w:lsdException w:name="Medium Grid 2" w:uiPriority="68" w:semiHidden="0" w:unhideWhenUsed="0"/>
+    <w:lsdException w:name="Medium Grid 3" w:uiPriority="69" w:semiHidden="0" w:unhideWhenUsed="0"/>
+    <w:lsdException w:name="Dark List" w:uiPriority="70" w:semiHidden="0" w:unhideWhenUsed="0"/>
+    <w:lsdException w:name="Colorful Shading" w:uiPriority="71" w:semiHidden="0" w:unhideWhenUsed="0"/>
+    <w:lsdException w:name="Colorful List" w:uiPriority="72" w:semiHidden="0" w:unhideWhenUsed="0"/>
+    <w:lsdException w:name="Colorful Grid" w:uiPriority="73" w:semiHidden="0" w:unhideWhenUsed="0"/>
+    <w:lsdException w:name="Light Shading Accent 1" w:uiPriority="60" w:semiHidden="0" w:unhideWhenUsed="0"/>
+    <w:lsdException w:name="Light List Accent 1" w:uiPriority="61" w:semiHidden="0" w:unhideWhenUsed="0"/>
+    <w:lsdException w:name="Light Grid Accent 1" w:uiPriority="62" w:semiHidden="0" w:unhideWhenUsed="0"/>
+    <w:lsdException w:name="Medium Shading 1 Accent 1" w:uiPriority="63" w:semiHidden="0" w:unhideWhenUsed="0"/>
+    <w:lsdException w:name="Medium Shading 2 Accent 1" w:uiPriority="64" w:semiHidden="0" w:unhideWhenUsed="0"/>
+    <w:lsdException w:name="Medium List 1 Accent 1" w:uiPriority="65" w:semiHidden="0" w:unhideWhenUsed="0"/>
+    <w:lsdException w:name="Revision" w:unhideWhenUsed="0"/>
+    <w:lsdException w:name="List Paragraph" w:uiPriority="34" w:semiHidden="0" w:unhideWhenUsed="0" w:qFormat="1"/>
+    <w:lsdException w:name="Quote" w:uiPriority="29" w:semiHidden="0" w:unhideWhenUsed="0" w:qFormat="1"/>
+    <w:lsdException w:name="Intense Quote" w:uiPriority="30" w:semiHidden="0" w:unhideWhenUsed="0" w:qFormat="1"/>
+    <w:lsdException w:name="Medium List 2 Accent 1" w:uiPriority="66" w:semiHidden="0" w:unhideWhenUsed="0"/>
+    <w:lsdException w:name="Medium Grid 1 Accent 1" w:uiPriority="67" w:semiHidden="0" w:unhideWhenUsed="0"/>
+    <w:lsdException w:name="Medium Grid 2 Accent 1" w:uiPriority="68" w:semiHidden="0" w:unhideWhenUsed="0"/>
+    <w:lsdException w:name="Medium Grid 3 Accent 1" w:uiPriority="69" w:semiHidden="0" w:unhideWhenUsed="0"/>
+    <w:lsdException w:name="Dark List Accent 1" w:uiPriority="70" w:semiHidden="0" w:unhideWhenUsed="0"/>
+    <w:lsdException w:name="Colorful Shading Accent 1" w:uiPriority="71" w:semiHidden="0" w:unhideWhenUsed="0"/>
+    <w:lsdException w:name="Colorful List Accent 1" w:uiPriority="72" w:semiHidden="0" w:unhideWhenUsed="0"/>
+    <w:lsdException w:name="Colorful Grid Accent 1" w:uiPriority="73" w:semiHidden="0" w:unhideWhenUsed="0"/>
+    <w:lsdException w:name="Light Shading Accent 2" w:uiPriority="60" w:semiHidden="0" w:unhideWhenUsed="0"/>
+    <w:lsdException w:name="Light List Accent 2" w:uiPriority="61" w:semiHidden="0" w:unhideWhenUsed="0"/>
+    <w:lsdException w:name="Light Grid Accent 2" w:uiPriority="62" w:semiHidden="0" w:unhideWhenUsed="0"/>
+    <w:lsdException w:name="Medium Shading 1 Accent 2" w:uiPriority="63" w:semiHidden="0" w:unhideWhenUsed="0"/>
+    <w:lsdException w:name="Medium Shading 2 Accent 2" w:uiPriority="64" w:semiHidden="0" w:unhideWhenUsed="0"/>
+    <w:lsdException w:name="Medium List 1 Accent 2" w:uiPriority="65" w:semiHidden="0" w:unhideWhenUsed="0"/>
+    <w:lsdException w:name="Medium List 2 Accent 2" w:uiPriority="66" w:semiHidden="0" w:unhideWhenUsed="0"/>
+    <w:lsdException w:name="Medium Grid 1 Accent 2" w:uiPriority="67" w:semiHidden="0" w:unhideWhenUsed="0"/>
+    <w:lsdException w:name="Medium Grid 2 Accent 2" w:uiPriority="68" w:semiHidden="0" w:unhideWhenUsed="0"/>
+    <w:lsdException w:name="Medium Grid 3 Accent 2" w:uiPriority="69" w:semiHidden="0" w:unhideWhenUsed="0"/>
+    <w:lsdException w:name="Dark List Accent 2" w:uiPriority="70" w:semiHidden="0" w:unhideWhenUsed="0"/>
+    <w:lsdException w:name="Colorful Shading Accent 2" w:uiPriority="71" w:semiHidden="0" w:unhideWhenUsed="0"/>
+    <w:lsdException w:name="Colorful List Accent 2" w:uiPriority="72" w:semiHidden="0" w:unhideWhenUsed="0"/>
+    <w:lsdException w:name="Colorful Grid Accent 2" w:uiPriority="73" w:semiHidden="0" w:unhideWhenUsed="0"/>
+    <w:lsdException w:name="Light Shading Accent 3" w:uiPriority="60" w:semiHidden="0" w:unhideWhenUsed="0"/>
+    <w:lsdException w:name="Light List Accent 3" w:uiPriority="61" w:semiHidden="0" w:unhideWhenUsed="0"/>
+    <w:lsdException w:name="Light Grid Accent 3" w:uiPriority="62" w:semiHidden="0" w:unhideWhenUsed="0"/>
+    <w:lsdException w:name="Medium Shading 1 Accent 3" w:uiPriority="63" w:semiHidden="0" w:unhideWhenUsed="0"/>
+    <w:lsdException w:name="Medium Shading 2 Accent 3" w:uiPriority="64" w:semiHidden="0" w:unhideWhenUsed="0"/>
+    <w:lsdException w:name="Medium List 1 Accent 3" w:uiPriority="65" w:semiHidden="0" w:unhideWhenUsed="0"/>
+    <w:lsdException w:name="Medium List 2 Accent 3" w:uiPriority="66" w:semiHidden="0" w:unhideWhenUsed="0"/>
+    <w:lsdException w:name="Medium Grid 1 Accent 3" w:uiPriority="67" w:semiHidden="0" w:unhideWhenUsed="0"/>
+    <w:lsdException w:name="Medium Grid 2 Accent 3" w:uiPriority="68" w:semiHidden="0" w:unhideWhenUsed="0"/>
+    <w:lsdException w:name="Medium Grid 3 Accent 3" w:uiPriority="69" w:semiHidden="0" w:unhideWhenUsed="0"/>
+    <w:lsdException w:name="Dark List Accent 3" w:uiPriority="70" w:semiHidden="0" w:unhideWhenUsed="0"/>
+    <w:lsdException w:name="Colorful Shading Accent 3" w:uiPriority="71" w:semiHidden="0" w:unhideWhenUsed="0"/>
+    <w:lsdException w:name="Colorful List Accent 3" w:uiPriority="72" w:semiHidden="0" w:unhideWhenUsed="0"/>
+    <w:lsdException w:name="Colorful Grid Accent 3" w:uiPriority="73" w:semiHidden="0" w:unhideWhenUsed="0"/>
+    <w:lsdException w:name="Light Shading Accent 4" w:uiPriority="60" w:semiHidden="0" w:unhideWhenUsed="0"/>
+    <w:lsdException w:name="Light List Accent 4" w:uiPriority="61" w:semiHidden="0" w:unhideWhenUsed="0"/>
+    <w:lsdException w:name="Light Grid Accent 4" w:uiPriority="62" w:semiHidden="0" w:unhideWhenUsed="0"/>
+    <w:lsdException w:name="Medium Shading 1 Accent 4" w:uiPriority="63" w:semiHidden="0" w:unhideWhenUsed="0"/>
+    <w:lsdException w:name="Medium Shading 2 Accent 4" w:uiPriority="64" w:semiHidden="0" w:unhideWhenUsed="0"/>
+    <w:lsdException w:name="Medium List 1 Accent 4" w:uiPriority="65" w:semiHidden="0" w:unhideWhenUsed="0"/>
+    <w:lsdException w:name="Medium List 2 Accent 4" w:uiPriority="66" w:semiHidden="0" w:unhideWhenUsed="0"/>
+    <w:lsdException w:name="Medium Grid 1 Accent 4" w:uiPriority="67" w:semiHidden="0" w:unhideWhenUsed="0"/>
+    <w:lsdException w:name="Medium Grid 2 Accent 4" w:uiPriority="68" w:semiHidden="0" w:unhideWhenUsed="0"/>
+    <w:lsdException w:name="Medium Grid 3 Accent 4" w:uiPriority="69" w:semiHidden="0" w:unhideWhenUsed="0"/>
+    <w:lsdException w:name="Dark List Accent 4" w:uiPriority="70" w:semiHidden="0" w:unhideWhenUsed="0"/>
+    <w:lsdException w:name="Colorful Shading Accent 4" w:uiPriority="71" w:semiHidden="0" w:unhideWhenUsed="0"/>
+    <w:lsdException w:name="Colorful List Accent 4" w:uiPriority="72" w:semiHidden="0" w:unhideWhenUsed="0"/>
+    <w:lsdException w:name="Colorful Grid Accent 4" w:uiPriority="73" w:semiHidden="0" w:unhideWhenUsed="0"/>
+    <w:lsdException w:name="Light Shading Accent 5" w:uiPriority="60" w:semiHidden="0" w:unhideWhenUsed="0"/>
+    <w:lsdException w:name="Light List Accent 5" w:uiPriority="61" w:semiHidden="0" w:unhideWhenUsed="0"/>
+    <w:lsdException w:name="Light Grid Accent 5" w:uiPriority="62" w:semiHidden="0" w:unhideWhenUsed="0"/>
+    <w:lsdException w:name="Medium Shading 1 Accent 5" w:uiPriority="63" w:semiHidden="0" w:unhideWhenUsed="0"/>
+    <w:lsdException w:name="Medium Shading 2 Accent 5" w:uiPriority="64" w:semiHidden="0" w:unhideWhenUsed="0"/>
+    <w:lsdException w:name="Medium List 1 Accent 5" w:uiPriority="65" w:semiHidden="0" w:unhideWhenUsed="0"/>
+    <w:lsdException w:name="Medium List 2 Accent 5" w:uiPriority="66" w:semiHidden="0" w:unhideWhenUsed="0"/>
+    <w:lsdException w:name="Medium Grid 1 Accent 5" w:uiPriority="67" w:semiHidden="0" w:unhideWhenUsed="0"/>
+    <w:lsdException w:name="Medium Grid 2 Accent 5" w:uiPriority="68" w:semiHidden="0" w:unhideWhenUsed="0"/>
+    <w:lsdException w:name="Medium Grid 3 Accent 5" w:uiPriority="69" w:semiHidden="0" w:unhideWhenUsed="0"/>
+    <w:lsdException w:name="Dark List Accent 5" w:uiPriority="70" w:semiHidden="0" w:unhideWhenUsed="0"/>
+    <w:lsdException w:name="Colorful Shading Accent 5" w:uiPriority="71" w:semiHidden="0" w:unhideWhenUsed="0"/>
+    <w:lsdException w:name="Colorful List Accent 5" w:uiPriority="72" w:semiHidden="0" w:unhideWhenUsed="0"/>
+    <w:lsdException w:name="Colorful Grid Accent 5" w:uiPriority="73" w:semiHidden="0" w:unhideWhenUsed="0"/>
+    <w:lsdException w:name="Light Shading Accent 6" w:uiPriority="60" w:semiHidden="0" w:unhideWhenUsed="0"/>
+    <w:lsdException w:name="Light List Accent 6" w:uiPriority="61" w:semiHidden="0" w:unhideWhenUsed="0"/>
+    <w:lsdException w:name="Light Grid Accent 6" w:uiPriority="62" w:semiHidden="0" w:unhideWhenUsed="0"/>
+    <w:lsdException w:name="Medium Shading 1 Accent 6" w:uiPriority="63" w:semiHidden="0" w:unhideWhenUsed="0"/>
+    <w:lsdException w:name="Medium Shading 2 Accent 6" w:uiPriority="64" w:semiHidden="0" w:unhideWhenUsed="0"/>
+    <w:lsdException w:name="Medium List 1 Accent 6" w:uiPriority="65" w:semiHidden="0" w:unhideWhenUsed="0"/>
+    <w:lsdException w:name="Medium List 2 Accent 6" w:uiPriority="66" w:semiHidden="0" w:unhideWhenUsed="0"/>
+    <w:lsdException w:name="Medium Grid 1 Accent 6" w:uiPriority="67" w:semiHidden="0" w:unhideWhenUsed="0"/>
+    <w:lsdException w:name="Medium Grid 2 Accent 6" w:uiPriority="68" w:semiHidden="0" w:unhideWhenUsed="0"/>
+    <w:lsdException w:name="Medium Grid 3 Accent 6" w:uiPriority="69" w:semiHidden="0" w:unhideWhenUsed="0"/>
+    <w:lsdException w:name="Dark List Accent 6" w:uiPriority="70" w:semiHidden="0" w:unhideWhenUsed="0"/>
+    <w:lsdException w:name="Colorful Shading Accent 6" w:uiPriority="71" w:semiHidden="0" w:unhideWhenUsed="0"/>
+    <w:lsdException w:name="Colorful List Accent 6" w:uiPriority="72" w:semiHidden="0" w:unhideWhenUsed="0"/>
+    <w:lsdException w:name="Colorful Grid Accent 6" w:uiPriority="73" w:semiHidden="0" w:unhideWhenUsed="0"/>
+    <w:lsdException w:name="Subtle Emphasis" w:uiPriority="19" w:semiHidden="0" w:unhideWhenUsed="0" w:qFormat="1"/>
+    <w:lsdException w:name="Intense Emphasis" w:uiPriority="21" w:semiHidden="0" w:unhideWhenUsed="0" w:qFormat="1"/>
+    <w:lsdException w:name="Subtle Reference" w:uiPriority="31" w:semiHidden="0" w:unhideWhenUsed="0" w:qFormat="1"/>
+    <w:lsdException w:name="Intense Reference" w:uiPriority="32" w:semiHidden="0" w:unhideWhenUsed="0" w:qFormat="1"/>
+    <w:lsdException w:name="Book Title" w:uiPriority="33" w:semiHidden="0" w:unhideWhenUsed="0" w:qFormat="1"/>
+    <w:lsdException w:name="Bibliography" w:uiPriority="37"/>
+    <w:lsdException w:name="TOC Heading" w:uiPriority="39" w:qFormat="1"/>
+  </w:latentStyles>
+  <w:style w:type="paragraph" w:styleId="Normal" w:default="1">
     <w:name w:val="Normal"/>
     <w:qFormat/>
     <w:pPr>
       <w:keepNext/>
-      <w:keepLines w:val="false"/>
       <w:widowControl/>
-      <w:overflowPunct w:val="false"/>
+      <w:overflowPunct w:val="true"/>
       <w:bidi w:val="0"/>
-      <w:spacing w:lineRule="auto" w:line="276" w:before="0" w:after="0"/>
-      <w:ind w:left="0" w:right="0" w:hanging="0"/>
+      <w:spacing w:lineRule="auto" w:line="276"/>
       <w:jc w:val="left"/>
     </w:pPr>
     <w:rPr>
       <w:rFonts w:ascii="Arial" w:hAnsi="Arial" w:eastAsia="Arial" w:cs="Arial"/>
-      <w:b w:val="false"/>
-      <w:i w:val="false"/>
-      <w:caps w:val="false"/>
-      <w:smallCaps w:val="false"/>
-      <w:strike w:val="false"/>
-      <w:dstrike w:val="false"/>
       <w:color w:val="000000"/>
-      <w:position w:val="0"/>
-      <w:sz w:val="22"/>
       <w:sz w:val="22"/>
       <w:szCs w:val="22"/>
-      <w:u w:val="none"/>
-      <w:vertAlign w:val="baseline"/>
       <w:lang w:val="en-US" w:eastAsia="zh-CN" w:bidi="hi-IN"/>
     </w:rPr>
   </w:style>
-  <w:style w:type="paragraph" w:styleId="Heading1">
+  <w:style w:type="paragraph" w:styleId="1">
     <w:name w:val="Heading 1"/>
-    <w:next w:val="Normal"/>
+    <w:basedOn w:val="Style10"/>
     <w:qFormat/>
     <w:pPr>
       <w:keepNext/>
       <w:keepLines/>
       <w:widowControl w:val="false"/>
-      <w:spacing w:lineRule="auto" w:line="240" w:before="400" w:after="120"/>
+      <w:bidi w:val="0"/>
+      <w:spacing w:before="400" w:after="120"/>
       <w:contextualSpacing/>
+      <w:jc w:val="left"/>
+      <w:outlineLvl w:val="0"/>
     </w:pPr>
     <w:rPr>
-      <w:rFonts w:ascii="Arial" w:hAnsi="Arial" w:eastAsia="Arial" w:cs="Arial"/>
-      <w:color w:val="000000"/>
       <w:sz w:val="40"/>
       <w:szCs w:val="40"/>
-      <w:lang w:val="en-US" w:eastAsia="zh-CN" w:bidi="hi-IN"/>
     </w:rPr>
   </w:style>
-  <w:style w:type="paragraph" w:styleId="Heading2">
+  <w:style w:type="paragraph" w:styleId="2">
     <w:name w:val="Heading 2"/>
-    <w:next w:val="Normal"/>
+    <w:basedOn w:val="Style10"/>
     <w:qFormat/>
     <w:pPr>
       <w:keepNext/>
       <w:keepLines/>
       <w:widowControl w:val="false"/>
-      <w:spacing w:lineRule="auto" w:line="240" w:before="360" w:after="120"/>
+      <w:bidi w:val="0"/>
+      <w:spacing w:before="360" w:after="120"/>
       <w:contextualSpacing/>
+      <w:jc w:val="left"/>
+      <w:outlineLvl w:val="1"/>
     </w:pPr>
     <w:rPr>
-      <w:rFonts w:ascii="Arial" w:hAnsi="Arial" w:eastAsia="Arial" w:cs="Arial"/>
-      <w:b w:val="false"/>
-      <w:color w:val="000000"/>
       <w:sz w:val="32"/>
       <w:szCs w:val="32"/>
-      <w:lang w:val="en-US" w:eastAsia="zh-CN" w:bidi="hi-IN"/>
     </w:rPr>
   </w:style>
-  <w:style w:type="paragraph" w:styleId="Heading3">
+  <w:style w:type="paragraph" w:styleId="3">
     <w:name w:val="Heading 3"/>
-    <w:next w:val="Normal"/>
+    <w:basedOn w:val="Style10"/>
     <w:qFormat/>
     <w:pPr>
       <w:keepNext/>
       <w:keepLines/>
       <w:widowControl w:val="false"/>
-      <w:spacing w:lineRule="auto" w:line="240" w:before="320" w:after="80"/>
+      <w:bidi w:val="0"/>
+      <w:spacing w:before="320" w:after="80"/>
       <w:contextualSpacing/>
+      <w:jc w:val="left"/>
+      <w:outlineLvl w:val="2"/>
     </w:pPr>
     <w:rPr>
-      <w:rFonts w:ascii="Arial" w:hAnsi="Arial" w:eastAsia="Arial" w:cs="Arial"/>
-      <w:b w:val="false"/>
       <w:color w:val="434343"/>
       <w:sz w:val="28"/>
       <w:szCs w:val="28"/>
-      <w:lang w:val="en-US" w:eastAsia="zh-CN" w:bidi="hi-IN"/>
     </w:rPr>
   </w:style>
-  <w:style w:type="paragraph" w:styleId="Heading4">
+  <w:style w:type="paragraph" w:styleId="4">
     <w:name w:val="Heading 4"/>
-    <w:next w:val="Normal"/>
+    <w:basedOn w:val="Style10"/>
     <w:qFormat/>
     <w:pPr>
       <w:keepNext/>
       <w:keepLines/>
       <w:widowControl w:val="false"/>
-      <w:spacing w:lineRule="auto" w:line="240" w:before="280" w:after="80"/>
+      <w:bidi w:val="0"/>
+      <w:spacing w:before="280" w:after="80"/>
       <w:contextualSpacing/>
+      <w:jc w:val="left"/>
+      <w:outlineLvl w:val="3"/>
     </w:pPr>
     <w:rPr>
-      <w:rFonts w:ascii="Arial" w:hAnsi="Arial" w:eastAsia="Arial" w:cs="Arial"/>
       <w:color w:val="666666"/>
       <w:sz w:val="24"/>
       <w:szCs w:val="24"/>
-      <w:lang w:val="en-US" w:eastAsia="zh-CN" w:bidi="hi-IN"/>
     </w:rPr>
   </w:style>
-  <w:style w:type="paragraph" w:styleId="Heading5">
+  <w:style w:type="paragraph" w:styleId="5">
     <w:name w:val="Heading 5"/>
-    <w:next w:val="Normal"/>
+    <w:basedOn w:val="Style10"/>
     <w:qFormat/>
     <w:pPr>
       <w:keepNext/>
       <w:keepLines/>
       <w:widowControl w:val="false"/>
-      <w:spacing w:lineRule="auto" w:line="240" w:before="240" w:after="80"/>
+      <w:bidi w:val="0"/>
+      <w:spacing w:before="240" w:after="80"/>
       <w:contextualSpacing/>
+      <w:jc w:val="left"/>
+      <w:outlineLvl w:val="4"/>
     </w:pPr>
     <w:rPr>
-      <w:rFonts w:ascii="Arial" w:hAnsi="Arial" w:eastAsia="Arial" w:cs="Arial"/>
       <w:color w:val="666666"/>
       <w:sz w:val="22"/>
-      <w:szCs w:val="22"/>
-      <w:lang w:val="en-US" w:eastAsia="zh-CN" w:bidi="hi-IN"/>
     </w:rPr>
   </w:style>
-  <w:style w:type="paragraph" w:styleId="Heading6">
+  <w:style w:type="paragraph" w:styleId="6">
     <w:name w:val="Heading 6"/>
-    <w:next w:val="Normal"/>
+    <w:basedOn w:val="Style10"/>
     <w:qFormat/>
     <w:pPr>
       <w:keepNext/>
       <w:keepLines/>
       <w:widowControl w:val="false"/>
-      <w:spacing w:lineRule="auto" w:line="240" w:before="240" w:after="80"/>
+      <w:bidi w:val="0"/>
+      <w:spacing w:before="240" w:after="80"/>
       <w:contextualSpacing/>
+      <w:jc w:val="left"/>
+      <w:outlineLvl w:val="5"/>
     </w:pPr>
     <w:rPr>
-      <w:rFonts w:ascii="Arial" w:hAnsi="Arial" w:eastAsia="Arial" w:cs="Arial"/>
       <w:i/>
       <w:color w:val="666666"/>
       <w:sz w:val="22"/>
-      <w:szCs w:val="22"/>
-      <w:lang w:val="en-US" w:eastAsia="zh-CN" w:bidi="hi-IN"/>
     </w:rPr>
   </w:style>
-  <w:style w:type="character" w:styleId="NumberingSymbols">
-    <w:name w:val="Numbering Symbols"/>
+  <w:style w:type="character" w:styleId="DefaultParagraphFont" w:default="1">
+    <w:name w:val="Default Paragraph Font"/>
+    <w:uiPriority w:val="1"/>
+    <w:semiHidden/>
+    <w:unhideWhenUsed/>
     <w:qFormat/>
     <w:rPr/>
   </w:style>
-  <w:style w:type="paragraph" w:styleId="Heading">
-    <w:name w:val="Heading"/>
+  <w:style w:type="character" w:styleId="Style8" w:customStyle="1">
+    <w:name w:val="Символ нумерации"/>
+    <w:qFormat/>
+    <w:rPr/>
+  </w:style>
+  <w:style w:type="character" w:styleId="Style9">
+    <w:name w:val="Интернет-ссылка"/>
+    <w:rPr>
+      <w:color w:val="000080"/>
+      <w:u w:val="single"/>
+      <w:lang w:val="zxx" w:eastAsia="zxx" w:bidi="zxx"/>
+    </w:rPr>
+  </w:style>
+  <w:style w:type="paragraph" w:styleId="Style10" w:customStyle="1">
+    <w:name w:val="Заголовок"/>
     <w:basedOn w:val="Normal"/>
-    <w:next w:val="TextBody"/>
+    <w:next w:val="Style11"/>
     <w:qFormat/>
     <w:pPr>
-      <w:keepNext/>
       <w:spacing w:before="240" w:after="120"/>
     </w:pPr>
     <w:rPr>
@@ -1144,7 +1411,7 @@
       <w:szCs w:val="28"/>
     </w:rPr>
   </w:style>
-  <w:style w:type="paragraph" w:styleId="TextBody">
+  <w:style w:type="paragraph" w:styleId="Style11">
     <w:name w:val="Body Text"/>
     <w:basedOn w:val="Normal"/>
     <w:pPr>
@@ -1152,13 +1419,13 @@
     </w:pPr>
     <w:rPr/>
   </w:style>
-  <w:style w:type="paragraph" w:styleId="List">
+  <w:style w:type="paragraph" w:styleId="Style12">
     <w:name w:val="List"/>
-    <w:basedOn w:val="TextBody"/>
+    <w:basedOn w:val="Style11"/>
     <w:pPr/>
     <w:rPr/>
   </w:style>
-  <w:style w:type="paragraph" w:styleId="Caption">
+  <w:style w:type="paragraph" w:styleId="Style13">
     <w:name w:val="Caption"/>
     <w:basedOn w:val="Normal"/>
     <w:qFormat/>
@@ -1173,8 +1440,8 @@
       <w:szCs w:val="24"/>
     </w:rPr>
   </w:style>
-  <w:style w:type="paragraph" w:styleId="Index">
-    <w:name w:val="Index"/>
+  <w:style w:type="paragraph" w:styleId="Style14" w:customStyle="1">
+    <w:name w:val="Указатель"/>
     <w:basedOn w:val="Normal"/>
     <w:qFormat/>
     <w:pPr>
@@ -1182,42 +1449,46 @@
     </w:pPr>
     <w:rPr/>
   </w:style>
-  <w:style w:type="paragraph" w:styleId="LOnormal">
+  <w:style w:type="paragraph" w:styleId="Caption">
+    <w:name w:val="caption"/>
+    <w:basedOn w:val="Normal"/>
+    <w:qFormat/>
+    <w:pPr>
+      <w:suppressLineNumbers/>
+      <w:spacing w:before="120" w:after="120"/>
+    </w:pPr>
+    <w:rPr>
+      <w:i/>
+      <w:iCs/>
+      <w:sz w:val="24"/>
+      <w:szCs w:val="24"/>
+    </w:rPr>
+  </w:style>
+  <w:style w:type="paragraph" w:styleId="LOnormal" w:customStyle="1">
     <w:name w:val="LO-normal"/>
     <w:qFormat/>
     <w:pPr>
       <w:widowControl/>
-      <w:overflowPunct w:val="false"/>
+      <w:overflowPunct w:val="true"/>
       <w:bidi w:val="0"/>
       <w:jc w:val="left"/>
     </w:pPr>
     <w:rPr>
       <w:rFonts w:ascii="Arial" w:hAnsi="Arial" w:eastAsia="Arial" w:cs="Arial"/>
-      <w:b w:val="false"/>
-      <w:i w:val="false"/>
-      <w:caps w:val="false"/>
-      <w:smallCaps w:val="false"/>
-      <w:strike w:val="false"/>
-      <w:dstrike w:val="false"/>
       <w:color w:val="000000"/>
-      <w:position w:val="0"/>
-      <w:sz w:val="22"/>
       <w:sz w:val="22"/>
       <w:szCs w:val="22"/>
-      <w:u w:val="none"/>
-      <w:vertAlign w:val="baseline"/>
       <w:lang w:val="en-US" w:eastAsia="zh-CN" w:bidi="hi-IN"/>
     </w:rPr>
   </w:style>
-  <w:style w:type="paragraph" w:styleId="Title">
+  <w:style w:type="paragraph" w:styleId="Style15">
     <w:name w:val="Title"/>
     <w:basedOn w:val="LOnormal"/>
-    <w:next w:val="Normal"/>
     <w:qFormat/>
     <w:pPr>
       <w:keepNext/>
       <w:keepLines/>
-      <w:spacing w:lineRule="auto" w:line="240" w:before="0" w:after="60"/>
+      <w:spacing w:before="0" w:after="60"/>
       <w:contextualSpacing/>
     </w:pPr>
     <w:rPr>
@@ -1225,24 +1496,328 @@
       <w:szCs w:val="52"/>
     </w:rPr>
   </w:style>
-  <w:style w:type="paragraph" w:styleId="Subtitle">
+  <w:style w:type="paragraph" w:styleId="Style16">
     <w:name w:val="Subtitle"/>
     <w:basedOn w:val="LOnormal"/>
-    <w:next w:val="Normal"/>
     <w:qFormat/>
     <w:pPr>
       <w:keepNext/>
       <w:keepLines/>
-      <w:spacing w:lineRule="auto" w:line="240" w:before="0" w:after="320"/>
+      <w:spacing w:before="0" w:after="320"/>
       <w:contextualSpacing/>
     </w:pPr>
     <w:rPr>
-      <w:rFonts w:ascii="Arial" w:hAnsi="Arial" w:eastAsia="Arial" w:cs="Arial"/>
-      <w:i w:val="false"/>
       <w:color w:val="666666"/>
       <w:sz w:val="30"/>
       <w:szCs w:val="30"/>
     </w:rPr>
   </w:style>
+  <w:style w:type="numbering" w:styleId="NoList" w:default="1">
+    <w:name w:val="No List"/>
+    <w:uiPriority w:val="99"/>
+    <w:semiHidden/>
+    <w:unhideWhenUsed/>
+    <w:qFormat/>
+  </w:style>
+  <w:style w:type="table" w:default="1" w:styleId="a1">
+    <w:name w:val="Normal Table"/>
+    <w:uiPriority w:val="99"/>
+    <w:semiHidden/>
+    <w:unhideWhenUsed/>
+    <w:tblPr>
+      <w:tblInd w:w="0" w:type="dxa"/>
+      <w:tblCellMar>
+        <w:top w:w="0" w:type="dxa"/>
+        <w:left w:w="108" w:type="dxa"/>
+        <w:bottom w:w="0" w:type="dxa"/>
+        <w:right w:w="108" w:type="dxa"/>
+      </w:tblCellMar>
+    </w:tblPr>
+  </w:style>
 </w:styles>
+</file>
+
+<file path=word/theme/theme1.xml><?xml version="1.0" encoding="utf-8"?>
+<a:theme xmlns:a="http://schemas.openxmlformats.org/drawingml/2006/main" name="Тема Office">
+  <a:themeElements>
+    <a:clrScheme name="Стандартная">
+      <a:dk1>
+        <a:sysClr val="windowText" lastClr="000000"/>
+      </a:dk1>
+      <a:lt1>
+        <a:sysClr val="window" lastClr="FFFFFF"/>
+      </a:lt1>
+      <a:dk2>
+        <a:srgbClr val="1F497D"/>
+      </a:dk2>
+      <a:lt2>
+        <a:srgbClr val="EEECE1"/>
+      </a:lt2>
+      <a:accent1>
+        <a:srgbClr val="4F81BD"/>
+      </a:accent1>
+      <a:accent2>
+        <a:srgbClr val="C0504D"/>
+      </a:accent2>
+      <a:accent3>
+        <a:srgbClr val="9BBB59"/>
+      </a:accent3>
+      <a:accent4>
+        <a:srgbClr val="8064A2"/>
+      </a:accent4>
+      <a:accent5>
+        <a:srgbClr val="4BACC6"/>
+      </a:accent5>
+      <a:accent6>
+        <a:srgbClr val="F79646"/>
+      </a:accent6>
+      <a:hlink>
+        <a:srgbClr val="0000FF"/>
+      </a:hlink>
+      <a:folHlink>
+        <a:srgbClr val="800080"/>
+      </a:folHlink>
+    </a:clrScheme>
+    <a:fontScheme name="Стандартная">
+      <a:majorFont>
+        <a:latin typeface="Cambria"/>
+        <a:ea typeface=""/>
+        <a:cs typeface=""/>
+        <a:font script="Jpan" typeface="ＭＳ ゴシック"/>
+        <a:font script="Hang" typeface="맑은 고딕"/>
+        <a:font script="Hans" typeface="宋体"/>
+        <a:font script="Hant" typeface="新細明體"/>
+        <a:font script="Arab" typeface="Times New Roman"/>
+        <a:font script="Hebr" typeface="Times New Roman"/>
+        <a:font script="Thai" typeface="Angsana New"/>
+        <a:font script="Ethi" typeface="Nyala"/>
+        <a:font script="Beng" typeface="Vrinda"/>
+        <a:font script="Gujr" typeface="Shruti"/>
+        <a:font script="Khmr" typeface="MoolBoran"/>
+        <a:font script="Knda" typeface="Tunga"/>
+        <a:font script="Guru" typeface="Raavi"/>
+        <a:font script="Cans" typeface="Euphemia"/>
+        <a:font script="Cher" typeface="Plantagenet Cherokee"/>
+        <a:font script="Yiii" typeface="Microsoft Yi Baiti"/>
+        <a:font script="Tibt" typeface="Microsoft Himalaya"/>
+        <a:font script="Thaa" typeface="MV Boli"/>
+        <a:font script="Deva" typeface="Mangal"/>
+        <a:font script="Telu" typeface="Gautami"/>
+        <a:font script="Taml" typeface="Latha"/>
+        <a:font script="Syrc" typeface="Estrangelo Edessa"/>
+        <a:font script="Orya" typeface="Kalinga"/>
+        <a:font script="Mlym" typeface="Kartika"/>
+        <a:font script="Laoo" typeface="DokChampa"/>
+        <a:font script="Sinh" typeface="Iskoola Pota"/>
+        <a:font script="Mong" typeface="Mongolian Baiti"/>
+        <a:font script="Viet" typeface="Times New Roman"/>
+        <a:font script="Uigh" typeface="Microsoft Uighur"/>
+        <a:font script="Geor" typeface="Sylfaen"/>
+      </a:majorFont>
+      <a:minorFont>
+        <a:latin typeface="Calibri"/>
+        <a:ea typeface=""/>
+        <a:cs typeface=""/>
+        <a:font script="Jpan" typeface="ＭＳ 明朝"/>
+        <a:font script="Hang" typeface="맑은 고딕"/>
+        <a:font script="Hans" typeface="宋体"/>
+        <a:font script="Hant" typeface="新細明體"/>
+        <a:font script="Arab" typeface="Arial"/>
+        <a:font script="Hebr" typeface="Arial"/>
+        <a:font script="Thai" typeface="Cordia New"/>
+        <a:font script="Ethi" typeface="Nyala"/>
+        <a:font script="Beng" typeface="Vrinda"/>
+        <a:font script="Gujr" typeface="Shruti"/>
+        <a:font script="Khmr" typeface="DaunPenh"/>
+        <a:font script="Knda" typeface="Tunga"/>
+        <a:font script="Guru" typeface="Raavi"/>
+        <a:font script="Cans" typeface="Euphemia"/>
+        <a:font script="Cher" typeface="Plantagenet Cherokee"/>
+        <a:font script="Yiii" typeface="Microsoft Yi Baiti"/>
+        <a:font script="Tibt" typeface="Microsoft Himalaya"/>
+        <a:font script="Thaa" typeface="MV Boli"/>
+        <a:font script="Deva" typeface="Mangal"/>
+        <a:font script="Telu" typeface="Gautami"/>
+        <a:font script="Taml" typeface="Latha"/>
+        <a:font script="Syrc" typeface="Estrangelo Edessa"/>
+        <a:font script="Orya" typeface="Kalinga"/>
+        <a:font script="Mlym" typeface="Kartika"/>
+        <a:font script="Laoo" typeface="DokChampa"/>
+        <a:font script="Sinh" typeface="Iskoola Pota"/>
+        <a:font script="Mong" typeface="Mongolian Baiti"/>
+        <a:font script="Viet" typeface="Arial"/>
+        <a:font script="Uigh" typeface="Microsoft Uighur"/>
+        <a:font script="Geor" typeface="Sylfaen"/>
+      </a:minorFont>
+    </a:fontScheme>
+    <a:fmtScheme name="Стандартная">
+      <a:fillStyleLst>
+        <a:solidFill>
+          <a:schemeClr val="phClr"/>
+        </a:solidFill>
+        <a:gradFill rotWithShape="1">
+          <a:gsLst>
+            <a:gs pos="0">
+              <a:schemeClr val="phClr">
+                <a:tint val="50000"/>
+                <a:satMod val="300000"/>
+              </a:schemeClr>
+            </a:gs>
+            <a:gs pos="35000">
+              <a:schemeClr val="phClr">
+                <a:tint val="37000"/>
+                <a:satMod val="300000"/>
+              </a:schemeClr>
+            </a:gs>
+            <a:gs pos="100000">
+              <a:schemeClr val="phClr">
+                <a:tint val="15000"/>
+                <a:satMod val="350000"/>
+              </a:schemeClr>
+            </a:gs>
+          </a:gsLst>
+          <a:lin ang="16200000" scaled="1"/>
+        </a:gradFill>
+        <a:gradFill rotWithShape="1">
+          <a:gsLst>
+            <a:gs pos="0">
+              <a:schemeClr val="phClr">
+                <a:shade val="51000"/>
+                <a:satMod val="130000"/>
+              </a:schemeClr>
+            </a:gs>
+            <a:gs pos="80000">
+              <a:schemeClr val="phClr">
+                <a:shade val="93000"/>
+                <a:satMod val="130000"/>
+              </a:schemeClr>
+            </a:gs>
+            <a:gs pos="100000">
+              <a:schemeClr val="phClr">
+                <a:shade val="94000"/>
+                <a:satMod val="135000"/>
+              </a:schemeClr>
+            </a:gs>
+          </a:gsLst>
+          <a:lin ang="16200000" scaled="0"/>
+        </a:gradFill>
+      </a:fillStyleLst>
+      <a:lnStyleLst>
+        <a:ln w="9525" cap="flat" cmpd="sng" algn="ctr">
+          <a:solidFill>
+            <a:schemeClr val="phClr">
+              <a:shade val="95000"/>
+              <a:satMod val="105000"/>
+            </a:schemeClr>
+          </a:solidFill>
+          <a:prstDash val="solid"/>
+        </a:ln>
+        <a:ln w="25400" cap="flat" cmpd="sng" algn="ctr">
+          <a:solidFill>
+            <a:schemeClr val="phClr"/>
+          </a:solidFill>
+          <a:prstDash val="solid"/>
+        </a:ln>
+        <a:ln w="38100" cap="flat" cmpd="sng" algn="ctr">
+          <a:solidFill>
+            <a:schemeClr val="phClr"/>
+          </a:solidFill>
+          <a:prstDash val="solid"/>
+        </a:ln>
+      </a:lnStyleLst>
+      <a:effectStyleLst>
+        <a:effectStyle>
+          <a:effectLst>
+            <a:outerShdw blurRad="40000" dist="20000" dir="5400000" rotWithShape="0">
+              <a:srgbClr val="000000">
+                <a:alpha val="38000"/>
+              </a:srgbClr>
+            </a:outerShdw>
+          </a:effectLst>
+        </a:effectStyle>
+        <a:effectStyle>
+          <a:effectLst>
+            <a:outerShdw blurRad="40000" dist="23000" dir="5400000" rotWithShape="0">
+              <a:srgbClr val="000000">
+                <a:alpha val="35000"/>
+              </a:srgbClr>
+            </a:outerShdw>
+          </a:effectLst>
+        </a:effectStyle>
+        <a:effectStyle>
+          <a:effectLst>
+            <a:outerShdw blurRad="40000" dist="23000" dir="5400000" rotWithShape="0">
+              <a:srgbClr val="000000">
+                <a:alpha val="35000"/>
+              </a:srgbClr>
+            </a:outerShdw>
+          </a:effectLst>
+          <a:scene3d>
+            <a:camera prst="orthographicFront">
+              <a:rot lat="0" lon="0" rev="0"/>
+            </a:camera>
+            <a:lightRig rig="threePt" dir="t">
+              <a:rot lat="0" lon="0" rev="1200000"/>
+            </a:lightRig>
+          </a:scene3d>
+          <a:sp3d>
+            <a:bevelT w="63500" h="25400"/>
+          </a:sp3d>
+        </a:effectStyle>
+      </a:effectStyleLst>
+      <a:bgFillStyleLst>
+        <a:solidFill>
+          <a:schemeClr val="phClr"/>
+        </a:solidFill>
+        <a:gradFill rotWithShape="1">
+          <a:gsLst>
+            <a:gs pos="0">
+              <a:schemeClr val="phClr">
+                <a:tint val="40000"/>
+                <a:satMod val="350000"/>
+              </a:schemeClr>
+            </a:gs>
+            <a:gs pos="40000">
+              <a:schemeClr val="phClr">
+                <a:tint val="45000"/>
+                <a:shade val="99000"/>
+                <a:satMod val="350000"/>
+              </a:schemeClr>
+            </a:gs>
+            <a:gs pos="100000">
+              <a:schemeClr val="phClr">
+                <a:shade val="20000"/>
+                <a:satMod val="255000"/>
+              </a:schemeClr>
+            </a:gs>
+          </a:gsLst>
+          <a:path path="circle">
+            <a:fillToRect l="50000" t="-80000" r="50000" b="180000"/>
+          </a:path>
+        </a:gradFill>
+        <a:gradFill rotWithShape="1">
+          <a:gsLst>
+            <a:gs pos="0">
+              <a:schemeClr val="phClr">
+                <a:tint val="80000"/>
+                <a:satMod val="300000"/>
+              </a:schemeClr>
+            </a:gs>
+            <a:gs pos="100000">
+              <a:schemeClr val="phClr">
+                <a:shade val="30000"/>
+                <a:satMod val="200000"/>
+              </a:schemeClr>
+            </a:gs>
+          </a:gsLst>
+          <a:path path="circle">
+            <a:fillToRect l="50000" t="50000" r="50000" b="50000"/>
+          </a:path>
+        </a:gradFill>
+      </a:bgFillStyleLst>
+    </a:fmtScheme>
+  </a:themeElements>
+  <a:objectDefaults/>
+  <a:extraClrSchemeLst/>
+</a:theme>
 </file>
</xml_diff>